<commit_message>
Fixed typos, working on citations
</commit_message>
<xml_diff>
--- a/projectfinal_heart/Group5_Proposal.docx
+++ b/projectfinal_heart/Group5_Proposal.docx
@@ -456,13 +456,8 @@
     </w:tbl>
     <w:p/>
     <w:p>
-      <w:proofErr w:type="gramStart"/>
-      <w:r>
-        <w:t>All of</w:t>
-      </w:r>
-      <w:proofErr w:type="gramEnd"/>
-      <w:r>
-        <w:t xml:space="preserve"> these medical datasets include a relatively small number of observations, which is not uncommon for given the costs of experimental data and privacy risk of observational data.  Additionally, the attributes recorded are not consistent between these datasets, making meaningful comparison difficult, and the Hungarian, Swiss, and Long Beach sets are missing many variables.  Accordingly, as the most complete of the group, the Cleveland dataset is the most frequently used in data science experimentation.</w:t>
+      <w:r>
+        <w:t>All of these medical datasets include a relatively small number of observations, which is not uncommon given the costs of experimental data and privacy risk of observational data.  Additionally, the attributes recorded are not consistent between these datasets, making meaningful comparison difficult, and the Hungarian, Swiss, and Long Beach sets are missing many variables.  Accordingly, as the most complete of the group, the Cleveland dataset is the most frequently used in data science experimentation.</w:t>
       </w:r>
     </w:p>
     <w:p>
@@ -1228,7 +1223,6 @@
               </w:rPr>
             </w:pPr>
             <w:r>
-              <w:lastRenderedPageBreak/>
               <w:t>Resting ECG</w:t>
             </w:r>
           </w:p>
@@ -1305,6 +1299,7 @@
               </w:rPr>
             </w:pPr>
             <w:r>
+              <w:lastRenderedPageBreak/>
               <w:t>Maximum heartrate achieved</w:t>
             </w:r>
           </w:p>
@@ -1877,7 +1872,7 @@
         <w:t>Perceptron</w:t>
       </w:r>
       <w:r>
-        <w:t>, Support Vector Machines, Associative Classifiers, and others.  A smaller but equally diverse range have been applied specifically to the Cleveland dataset, yielding diagnostic accuracy peaking in the mid- to high 80% range.  This audit concludes that performance is strongest when more than one technique is integrated, though results vary occur across the literature due to discretization methods and other differences.</w:t>
+        <w:t>, Support Vector Machines, Associative Classifiers, and others.  A smaller but equally diverse range have been applied specifically to the Cleveland dataset, yielding diagnostic accuracy peaking in the mid- to high 80% range.  This audit concludes that performance is strongest when more than one technique is integrated, though results vary across the literature due to discretization methods and other differences.</w:t>
       </w:r>
     </w:p>
     <w:p>
@@ -1894,19 +1889,27 @@
         </w:numPr>
       </w:pPr>
       <w:r>
-        <w:t xml:space="preserve">The aim of Shouman et </w:t>
+        <w:t xml:space="preserve">The aim of </w:t>
       </w:r>
       <w:proofErr w:type="spellStart"/>
       <w:r>
+        <w:t>Shouman</w:t>
+      </w:r>
+      <w:proofErr w:type="spellEnd"/>
+      <w:r>
+        <w:t xml:space="preserve"> et </w:t>
+      </w:r>
+      <w:proofErr w:type="spellStart"/>
+      <w:r>
         <w:t>al’s</w:t>
       </w:r>
       <w:proofErr w:type="spellEnd"/>
       <w:r>
-        <w:t xml:space="preserve"> work is to evaluate a potential low-cost heart disease expert system risk evaluation tool leveraging non-invasive data attributes.  This is explored by evaluating the Cleveland dataset alongside another dataset from Canberra not available via the UCI machine learning repository.  When </w:t>
+        <w:t xml:space="preserve"> work is to evaluate a potential low-cost heart disease expert system risk evaluation tool leveraging non-invasive data attributes.  This is explored by evaluating the Cleveland dataset alongside another dataset from Canberra not available via the UCI machine learning repository.  When constrained to Cleveland’s non-invasive data attributes, the best performance is </w:t>
       </w:r>
       <w:r>
         <w:lastRenderedPageBreak/>
-        <w:t>constrained to Cleveland’s non-invasive data attributes, the best performance is seen with a combination of age, sex, and resting blood pressure.  This line of research also explores integrating K-means clustering with decision tree models to improve accuracy.</w:t>
+        <w:t>seen with a combination of age, sex, and resting blood pressure.  This line of research also explores integrating K-means clustering with decision tree models to improve accuracy.</w:t>
       </w:r>
     </w:p>
     <w:p>
@@ -1965,19 +1968,15 @@
       <w:r>
         <w:t xml:space="preserve"> seek to assess the application of ML techniques requiring more observations to the Cleveland dataset so improve its generalizability.  To that end, a surrogate synthetic dataset is bootstrapped using the Synthpop package in R.  Logistic Regression is found to be more accurate and stable than Random Forest and Decision Tree methods, both for the original dataset as well as a </w:t>
       </w:r>
-      <w:proofErr w:type="gramStart"/>
-      <w:r>
-        <w:t>50,000 observation</w:t>
-      </w:r>
-      <w:proofErr w:type="gramEnd"/>
+      <w:r>
+        <w:t>50,000-observation</w:t>
+      </w:r>
       <w:r>
         <w:t xml:space="preserve"> surrogate.  An ANN perceptron model built on a </w:t>
       </w:r>
-      <w:proofErr w:type="gramStart"/>
-      <w:r>
-        <w:t>60,000 observation</w:t>
-      </w:r>
-      <w:proofErr w:type="gramEnd"/>
+      <w:r>
+        <w:t>60,000-observation</w:t>
+      </w:r>
       <w:r>
         <w:t xml:space="preserve"> surrogate dataset achieves accuracy and recall above 95%.</w:t>
       </w:r>
@@ -2219,19 +2218,7 @@
           <w:rPr>
             <w:rStyle w:val="Hyperlink"/>
           </w:rPr>
-          <w:t>http</w:t>
-        </w:r>
-        <w:r>
-          <w:rPr>
-            <w:rStyle w:val="Hyperlink"/>
-          </w:rPr>
-          <w:t>s</w:t>
-        </w:r>
-        <w:r>
-          <w:rPr>
-            <w:rStyle w:val="Hyperlink"/>
-          </w:rPr>
-          <w:t>://www.kaggle.com/cdabakoglu/heart-disease-classifications-machine-learning</w:t>
+          <w:t>https://www.kaggle.com/cdabakoglu/heart-disease-classifications-machine-learning</w:t>
         </w:r>
       </w:hyperlink>
       <w:r>
@@ -2251,8 +2238,6 @@
           <w:t>https://www.kaggle.com/ahmadjaved097/classifying-heart-disease-patients</w:t>
         </w:r>
       </w:hyperlink>
-      <w:bookmarkStart w:id="0" w:name="_GoBack"/>
-      <w:bookmarkEnd w:id="0"/>
     </w:p>
     <w:p/>
     <w:sectPr>
@@ -2353,10 +2338,9 @@
     <w:p>
       <w:pPr>
         <w:pStyle w:val="FootnoteText"/>
-        <w:spacing w:after="120" w:line="288" w:lineRule="auto"/>
         <w:rPr>
           <w:rFonts w:asciiTheme="majorHAnsi" w:hAnsiTheme="majorHAnsi" w:cs="Arial"/>
-          <w:color w:val="222222"/>
+          <w:color w:val="auto"/>
           <w:sz w:val="18"/>
           <w:szCs w:val="18"/>
           <w:shd w:val="clear" w:color="auto" w:fill="FFFFFF"/>
@@ -2366,6 +2350,7 @@
         <w:rPr>
           <w:rStyle w:val="FootnoteReference"/>
           <w:rFonts w:asciiTheme="majorHAnsi" w:hAnsiTheme="majorHAnsi"/>
+          <w:color w:val="auto"/>
           <w:sz w:val="18"/>
           <w:szCs w:val="18"/>
         </w:rPr>
@@ -2374,170 +2359,116 @@
       <w:r>
         <w:rPr>
           <w:rFonts w:asciiTheme="majorHAnsi" w:hAnsiTheme="majorHAnsi"/>
+          <w:color w:val="auto"/>
           <w:sz w:val="18"/>
           <w:szCs w:val="18"/>
         </w:rPr>
         <w:t xml:space="preserve"> </w:t>
       </w:r>
-      <w:r>
-        <w:rPr>
-          <w:rFonts w:asciiTheme="majorHAnsi" w:hAnsiTheme="majorHAnsi"/>
-          <w:color w:val="FF0000"/>
-          <w:sz w:val="18"/>
-          <w:szCs w:val="18"/>
-        </w:rPr>
-        <w:t xml:space="preserve">[clean up] </w:t>
-      </w:r>
+      <w:proofErr w:type="spellStart"/>
       <w:r>
         <w:rPr>
           <w:rFonts w:asciiTheme="majorHAnsi" w:hAnsiTheme="majorHAnsi" w:cs="Arial"/>
-          <w:color w:val="222222"/>
+          <w:color w:val="auto"/>
           <w:sz w:val="18"/>
           <w:szCs w:val="18"/>
           <w:shd w:val="clear" w:color="auto" w:fill="FFFFFF"/>
         </w:rPr>
-        <w:t xml:space="preserve">Shanthi </w:t>
-      </w:r>
-      <w:proofErr w:type="spellStart"/>
+        <w:t>Mendis</w:t>
+      </w:r>
+      <w:proofErr w:type="spellEnd"/>
       <w:r>
         <w:rPr>
           <w:rFonts w:asciiTheme="majorHAnsi" w:hAnsiTheme="majorHAnsi" w:cs="Arial"/>
-          <w:color w:val="222222"/>
+          <w:color w:val="auto"/>
           <w:sz w:val="18"/>
           <w:szCs w:val="18"/>
           <w:shd w:val="clear" w:color="auto" w:fill="FFFFFF"/>
         </w:rPr>
-        <w:t>Mendis</w:t>
-      </w:r>
-      <w:proofErr w:type="spellEnd"/>
+        <w:t xml:space="preserve">, S., </w:t>
+      </w:r>
+      <w:proofErr w:type="spellStart"/>
       <w:r>
         <w:rPr>
           <w:rFonts w:asciiTheme="majorHAnsi" w:hAnsiTheme="majorHAnsi" w:cs="Arial"/>
-          <w:color w:val="222222"/>
+          <w:color w:val="auto"/>
           <w:sz w:val="18"/>
           <w:szCs w:val="18"/>
           <w:shd w:val="clear" w:color="auto" w:fill="FFFFFF"/>
         </w:rPr>
-        <w:t xml:space="preserve">; </w:t>
-      </w:r>
-      <w:proofErr w:type="spellStart"/>
+        <w:t>Puska</w:t>
+      </w:r>
+      <w:proofErr w:type="spellEnd"/>
       <w:r>
         <w:rPr>
           <w:rFonts w:asciiTheme="majorHAnsi" w:hAnsiTheme="majorHAnsi" w:cs="Arial"/>
-          <w:color w:val="222222"/>
+          <w:color w:val="auto"/>
           <w:sz w:val="18"/>
           <w:szCs w:val="18"/>
           <w:shd w:val="clear" w:color="auto" w:fill="FFFFFF"/>
         </w:rPr>
-        <w:t>Pekka</w:t>
-      </w:r>
-      <w:proofErr w:type="spellEnd"/>
+        <w:t xml:space="preserve">, P., &amp; </w:t>
+      </w:r>
+      <w:proofErr w:type="spellStart"/>
       <w:r>
         <w:rPr>
           <w:rFonts w:asciiTheme="majorHAnsi" w:hAnsiTheme="majorHAnsi" w:cs="Arial"/>
-          <w:color w:val="222222"/>
+          <w:color w:val="auto"/>
           <w:sz w:val="18"/>
           <w:szCs w:val="18"/>
           <w:shd w:val="clear" w:color="auto" w:fill="FFFFFF"/>
         </w:rPr>
-        <w:t xml:space="preserve"> </w:t>
-      </w:r>
-      <w:proofErr w:type="spellStart"/>
+        <w:t>Norrving</w:t>
+      </w:r>
+      <w:proofErr w:type="spellEnd"/>
       <w:r>
         <w:rPr>
           <w:rFonts w:asciiTheme="majorHAnsi" w:hAnsiTheme="majorHAnsi" w:cs="Arial"/>
-          <w:color w:val="222222"/>
+          <w:color w:val="auto"/>
           <w:sz w:val="18"/>
           <w:szCs w:val="18"/>
           <w:shd w:val="clear" w:color="auto" w:fill="FFFFFF"/>
         </w:rPr>
-        <w:t>Puska</w:t>
-      </w:r>
-      <w:proofErr w:type="spellEnd"/>
+        <w:t>, B. (Eds.). (2011). </w:t>
+      </w:r>
       <w:r>
         <w:rPr>
           <w:rFonts w:asciiTheme="majorHAnsi" w:hAnsiTheme="majorHAnsi" w:cs="Arial"/>
-          <w:color w:val="222222"/>
+          <w:i/>
+          <w:iCs/>
+          <w:color w:val="auto"/>
           <w:sz w:val="18"/>
           <w:szCs w:val="18"/>
           <w:shd w:val="clear" w:color="auto" w:fill="FFFFFF"/>
         </w:rPr>
-        <w:t xml:space="preserve">; Bo </w:t>
-      </w:r>
-      <w:proofErr w:type="spellStart"/>
+        <w:t>Global atlas on cardiovascular disease Prevention and control</w:t>
+      </w:r>
       <w:r>
         <w:rPr>
           <w:rFonts w:asciiTheme="majorHAnsi" w:hAnsiTheme="majorHAnsi" w:cs="Arial"/>
-          <w:color w:val="222222"/>
+          <w:color w:val="auto"/>
           <w:sz w:val="18"/>
           <w:szCs w:val="18"/>
           <w:shd w:val="clear" w:color="auto" w:fill="FFFFFF"/>
         </w:rPr>
-        <w:t>Norrving</w:t>
-      </w:r>
-      <w:proofErr w:type="spellEnd"/>
+        <w:t>. Geneva: World Health Organization. Retrieved April 21, 2019, from http://whqlibdoc.who.int/publications/2011/9789241564373_eng.pdf?ua=1</w:t>
+      </w:r>
       <w:r>
         <w:rPr>
           <w:rFonts w:asciiTheme="majorHAnsi" w:hAnsiTheme="majorHAnsi" w:cs="Arial"/>
-          <w:color w:val="222222"/>
+          <w:color w:val="auto"/>
           <w:sz w:val="18"/>
           <w:szCs w:val="18"/>
           <w:shd w:val="clear" w:color="auto" w:fill="FFFFFF"/>
         </w:rPr>
-        <w:t>; World Health Organization (2011). </w:t>
-      </w:r>
-      <w:hyperlink r:id="rId1" w:history="1">
+        <w:t>. pp. 3–18. </w:t>
+      </w:r>
+      <w:hyperlink r:id="rId1" w:tooltip="International Standard Book Number" w:history="1">
         <w:r>
           <w:rPr>
             <w:rStyle w:val="Hyperlink"/>
             <w:rFonts w:asciiTheme="majorHAnsi" w:hAnsiTheme="majorHAnsi" w:cs="Arial"/>
-            <w:i/>
-            <w:iCs/>
-            <w:color w:val="663366"/>
-            <w:sz w:val="18"/>
-            <w:szCs w:val="18"/>
-            <w:shd w:val="clear" w:color="auto" w:fill="FFFFFF"/>
-          </w:rPr>
-          <w:t>Global Atlas on Cardiovascular Disease Prevention and Control</w:t>
-        </w:r>
-      </w:hyperlink>
-      <w:r>
-        <w:rPr>
-          <w:rFonts w:asciiTheme="majorHAnsi" w:hAnsiTheme="majorHAnsi" w:cs="Arial"/>
-          <w:color w:val="222222"/>
-          <w:sz w:val="18"/>
-          <w:szCs w:val="18"/>
-          <w:shd w:val="clear" w:color="auto" w:fill="FFFFFF"/>
-        </w:rPr>
-        <w:t> </w:t>
-      </w:r>
-      <w:r>
-        <w:rPr>
-          <w:rStyle w:val="cs1-format"/>
-          <w:rFonts w:asciiTheme="majorHAnsi" w:hAnsiTheme="majorHAnsi" w:cs="Arial"/>
-          <w:color w:val="222222"/>
-          <w:sz w:val="18"/>
-          <w:szCs w:val="18"/>
-          <w:shd w:val="clear" w:color="auto" w:fill="FFFFFF"/>
-        </w:rPr>
-        <w:t>(PDF)</w:t>
-      </w:r>
-      <w:r>
-        <w:rPr>
-          <w:rFonts w:asciiTheme="majorHAnsi" w:hAnsiTheme="majorHAnsi" w:cs="Arial"/>
-          <w:color w:val="222222"/>
-          <w:sz w:val="18"/>
-          <w:szCs w:val="18"/>
-          <w:shd w:val="clear" w:color="auto" w:fill="FFFFFF"/>
-        </w:rPr>
-        <w:t>. World Health Organization in collaboration with the World Heart Federation and the World Stroke Organization. pp. 3–18. </w:t>
-      </w:r>
-      <w:hyperlink r:id="rId2" w:tooltip="International Standard Book Number" w:history="1">
-        <w:r>
-          <w:rPr>
-            <w:rStyle w:val="Hyperlink"/>
-            <w:rFonts w:asciiTheme="majorHAnsi" w:hAnsiTheme="majorHAnsi" w:cs="Arial"/>
-            <w:color w:val="0B0080"/>
+            <w:color w:val="auto"/>
             <w:sz w:val="18"/>
             <w:szCs w:val="18"/>
             <w:shd w:val="clear" w:color="auto" w:fill="FFFFFF"/>
@@ -2548,19 +2479,19 @@
       <w:r>
         <w:rPr>
           <w:rFonts w:asciiTheme="majorHAnsi" w:hAnsiTheme="majorHAnsi" w:cs="Arial"/>
-          <w:color w:val="222222"/>
+          <w:color w:val="auto"/>
           <w:sz w:val="18"/>
           <w:szCs w:val="18"/>
           <w:shd w:val="clear" w:color="auto" w:fill="FFFFFF"/>
         </w:rPr>
         <w:t> </w:t>
       </w:r>
-      <w:hyperlink r:id="rId3" w:tooltip="Special:BookSources/978-92-4-156437-3" w:history="1">
+      <w:hyperlink r:id="rId2" w:tooltip="Special:BookSources/978-92-4-156437-3" w:history="1">
         <w:r>
           <w:rPr>
             <w:rStyle w:val="Hyperlink"/>
             <w:rFonts w:asciiTheme="majorHAnsi" w:hAnsiTheme="majorHAnsi" w:cs="Arial"/>
-            <w:color w:val="0B0080"/>
+            <w:color w:val="auto"/>
             <w:sz w:val="18"/>
             <w:szCs w:val="18"/>
             <w:shd w:val="clear" w:color="auto" w:fill="FFFFFF"/>
@@ -2571,28 +2502,43 @@
       <w:r>
         <w:rPr>
           <w:rFonts w:asciiTheme="majorHAnsi" w:hAnsiTheme="majorHAnsi" w:cs="Arial"/>
-          <w:color w:val="222222"/>
+          <w:color w:val="auto"/>
           <w:sz w:val="18"/>
           <w:szCs w:val="18"/>
           <w:shd w:val="clear" w:color="auto" w:fill="FFFFFF"/>
         </w:rPr>
         <w:t>.</w:t>
       </w:r>
+    </w:p>
+    <w:p>
+      <w:pPr>
+        <w:pStyle w:val="FootnoteText"/>
+        <w:rPr>
+          <w:rFonts w:asciiTheme="majorHAnsi" w:hAnsiTheme="majorHAnsi" w:cs="Arial"/>
+          <w:color w:val="auto"/>
+          <w:sz w:val="18"/>
+          <w:szCs w:val="18"/>
+          <w:shd w:val="clear" w:color="auto" w:fill="FFFFFF"/>
+        </w:rPr>
+      </w:pPr>
     </w:p>
   </w:footnote>
   <w:footnote w:id="2">
     <w:p>
       <w:pPr>
         <w:rPr>
-          <w:rFonts w:asciiTheme="majorHAnsi" w:hAnsiTheme="majorHAnsi"/>
+          <w:rFonts w:asciiTheme="majorHAnsi" w:hAnsiTheme="majorHAnsi" w:cs="Arial"/>
+          <w:color w:val="auto"/>
           <w:sz w:val="18"/>
           <w:szCs w:val="18"/>
+          <w:shd w:val="clear" w:color="auto" w:fill="FFFFFF"/>
         </w:rPr>
       </w:pPr>
       <w:r>
         <w:rPr>
           <w:rStyle w:val="FootnoteReference"/>
           <w:rFonts w:asciiTheme="majorHAnsi" w:hAnsiTheme="majorHAnsi"/>
+          <w:color w:val="auto"/>
           <w:sz w:val="18"/>
           <w:szCs w:val="18"/>
         </w:rPr>
@@ -2602,6 +2548,7 @@
         <w:rPr>
           <w:rFonts w:asciiTheme="majorHAnsi" w:hAnsiTheme="majorHAnsi"/>
           <w:i/>
+          <w:color w:val="auto"/>
           <w:sz w:val="18"/>
           <w:szCs w:val="18"/>
         </w:rPr>
@@ -2609,73 +2556,42 @@
       </w:r>
       <w:r>
         <w:rPr>
-          <w:rFonts w:asciiTheme="majorHAnsi" w:hAnsiTheme="majorHAnsi"/>
-          <w:color w:val="FF0000"/>
-          <w:sz w:val="18"/>
-          <w:szCs w:val="18"/>
-        </w:rPr>
-        <w:t xml:space="preserve">[clean up] </w:t>
-      </w:r>
-      <w:r>
-        <w:rPr>
           <w:rFonts w:asciiTheme="majorHAnsi" w:hAnsiTheme="majorHAnsi" w:cs="Arial"/>
-          <w:color w:val="222222"/>
+          <w:color w:val="auto"/>
           <w:sz w:val="18"/>
           <w:szCs w:val="18"/>
           <w:shd w:val="clear" w:color="auto" w:fill="FFFFFF"/>
         </w:rPr>
-        <w:t>GBD 2015 Mortality and Causes of Death Collaborators (8 October 2016). </w:t>
-      </w:r>
-      <w:hyperlink r:id="rId4" w:history="1">
-        <w:r>
-          <w:rPr>
-            <w:rStyle w:val="Hyperlink"/>
-            <w:rFonts w:asciiTheme="majorHAnsi" w:hAnsiTheme="majorHAnsi" w:cs="Arial"/>
-            <w:color w:val="663366"/>
-            <w:sz w:val="18"/>
-            <w:szCs w:val="18"/>
-          </w:rPr>
-          <w:t>"Global, regional, and national life expectancy, all-cause mortality, and cause-specific mortality for 249 causes of death, 1980-2015: a systematic analysis for the Global Burden of Disease Study 2015"</w:t>
-        </w:r>
-      </w:hyperlink>
-      <w:r>
-        <w:rPr>
-          <w:rFonts w:asciiTheme="majorHAnsi" w:hAnsiTheme="majorHAnsi" w:cs="Arial"/>
-          <w:color w:val="222222"/>
-          <w:sz w:val="18"/>
-          <w:szCs w:val="18"/>
-          <w:shd w:val="clear" w:color="auto" w:fill="FFFFFF"/>
-        </w:rPr>
-        <w:t>. </w:t>
+        <w:t>GBD 2015 Mortality and Causes of Death Collaborators (2016). Global, regional, and national life expectancy, all-cause mortality, and cause-specific mortality for 249 causes of death, 1980-2015: a systematic analysis for the Global Burden of Disease Study 2015. </w:t>
       </w:r>
       <w:r>
         <w:rPr>
           <w:rFonts w:asciiTheme="majorHAnsi" w:hAnsiTheme="majorHAnsi" w:cs="Arial"/>
           <w:i/>
           <w:iCs/>
-          <w:color w:val="222222"/>
+          <w:color w:val="auto"/>
           <w:sz w:val="18"/>
           <w:szCs w:val="18"/>
           <w:shd w:val="clear" w:color="auto" w:fill="FFFFFF"/>
         </w:rPr>
-        <w:t>Lancet</w:t>
+        <w:t>Lancet (London, England)</w:t>
       </w:r>
       <w:r>
         <w:rPr>
           <w:rFonts w:asciiTheme="majorHAnsi" w:hAnsiTheme="majorHAnsi" w:cs="Arial"/>
-          <w:color w:val="222222"/>
+          <w:color w:val="auto"/>
           <w:sz w:val="18"/>
           <w:szCs w:val="18"/>
           <w:shd w:val="clear" w:color="auto" w:fill="FFFFFF"/>
         </w:rPr>
-        <w:t>. </w:t>
+        <w:t>, </w:t>
       </w:r>
       <w:r>
         <w:rPr>
           <w:rFonts w:asciiTheme="majorHAnsi" w:hAnsiTheme="majorHAnsi" w:cs="Arial"/>
-          <w:b/>
-          <w:bCs/>
-          <w:color w:val="222222"/>
+          <w:i/>
+          <w:iCs/>
+          <w:color w:val="auto"/>
           <w:sz w:val="18"/>
           <w:szCs w:val="18"/>
           <w:shd w:val="clear" w:color="auto" w:fill="FFFFFF"/>
@@ -2685,148 +2601,12 @@
       <w:r>
         <w:rPr>
           <w:rFonts w:asciiTheme="majorHAnsi" w:hAnsiTheme="majorHAnsi" w:cs="Arial"/>
-          <w:color w:val="222222"/>
+          <w:color w:val="auto"/>
           <w:sz w:val="18"/>
           <w:szCs w:val="18"/>
           <w:shd w:val="clear" w:color="auto" w:fill="FFFFFF"/>
         </w:rPr>
-        <w:t> (10053): 1459–1544. </w:t>
-      </w:r>
-      <w:hyperlink r:id="rId5" w:tooltip="Digital object identifier" w:history="1">
-        <w:r>
-          <w:rPr>
-            <w:rStyle w:val="Hyperlink"/>
-            <w:rFonts w:asciiTheme="majorHAnsi" w:hAnsiTheme="majorHAnsi" w:cs="Arial"/>
-            <w:color w:val="0B0080"/>
-            <w:sz w:val="18"/>
-            <w:szCs w:val="18"/>
-            <w:shd w:val="clear" w:color="auto" w:fill="FFFFFF"/>
-          </w:rPr>
-          <w:t>doi</w:t>
-        </w:r>
-      </w:hyperlink>
-      <w:r>
-        <w:rPr>
-          <w:rFonts w:asciiTheme="majorHAnsi" w:hAnsiTheme="majorHAnsi" w:cs="Arial"/>
-          <w:color w:val="222222"/>
-          <w:sz w:val="18"/>
-          <w:szCs w:val="18"/>
-          <w:shd w:val="clear" w:color="auto" w:fill="FFFFFF"/>
-        </w:rPr>
-        <w:t>:</w:t>
-      </w:r>
-      <w:hyperlink r:id="rId6" w:history="1">
-        <w:r>
-          <w:rPr>
-            <w:rStyle w:val="Hyperlink"/>
-            <w:rFonts w:asciiTheme="majorHAnsi" w:hAnsiTheme="majorHAnsi" w:cs="Arial"/>
-            <w:color w:val="663366"/>
-            <w:sz w:val="18"/>
-            <w:szCs w:val="18"/>
-          </w:rPr>
-          <w:t>10.1016/S0140-6736(16)31012-1</w:t>
-        </w:r>
-      </w:hyperlink>
-      <w:r>
-        <w:rPr>
-          <w:rFonts w:asciiTheme="majorHAnsi" w:hAnsiTheme="majorHAnsi" w:cs="Arial"/>
-          <w:color w:val="222222"/>
-          <w:sz w:val="18"/>
-          <w:szCs w:val="18"/>
-          <w:shd w:val="clear" w:color="auto" w:fill="FFFFFF"/>
-        </w:rPr>
-        <w:t>. </w:t>
-      </w:r>
-      <w:hyperlink r:id="rId7" w:tooltip="PubMed Central" w:history="1">
-        <w:r>
-          <w:rPr>
-            <w:rStyle w:val="Hyperlink"/>
-            <w:rFonts w:asciiTheme="majorHAnsi" w:hAnsiTheme="majorHAnsi" w:cs="Arial"/>
-            <w:color w:val="0B0080"/>
-            <w:sz w:val="18"/>
-            <w:szCs w:val="18"/>
-            <w:shd w:val="clear" w:color="auto" w:fill="FFFFFF"/>
-          </w:rPr>
-          <w:t>PMC</w:t>
-        </w:r>
-      </w:hyperlink>
-      <w:r>
-        <w:rPr>
-          <w:rFonts w:asciiTheme="majorHAnsi" w:hAnsiTheme="majorHAnsi" w:cs="Arial"/>
-          <w:color w:val="222222"/>
-          <w:sz w:val="18"/>
-          <w:szCs w:val="18"/>
-          <w:shd w:val="clear" w:color="auto" w:fill="FFFFFF"/>
-        </w:rPr>
-        <w:t> </w:t>
-      </w:r>
-      <w:hyperlink r:id="rId8" w:history="1">
-        <w:r>
-          <w:rPr>
-            <w:rStyle w:val="Hyperlink"/>
-            <w:rFonts w:asciiTheme="majorHAnsi" w:hAnsiTheme="majorHAnsi" w:cs="Arial"/>
-            <w:color w:val="663366"/>
-            <w:sz w:val="18"/>
-            <w:szCs w:val="18"/>
-            <w:shd w:val="clear" w:color="auto" w:fill="FFFFFF"/>
-          </w:rPr>
-          <w:t>5388903</w:t>
-        </w:r>
-      </w:hyperlink>
-      <w:r>
-        <w:rPr>
-          <w:rFonts w:asciiTheme="majorHAnsi" w:hAnsiTheme="majorHAnsi" w:cs="Arial"/>
-          <w:color w:val="222222"/>
-          <w:sz w:val="18"/>
-          <w:szCs w:val="18"/>
-          <w:shd w:val="clear" w:color="auto" w:fill="FFFFFF"/>
-        </w:rPr>
-        <w:t>. </w:t>
-      </w:r>
-      <w:hyperlink r:id="rId9" w:tooltip="PubMed Identifier" w:history="1">
-        <w:r>
-          <w:rPr>
-            <w:rStyle w:val="Hyperlink"/>
-            <w:rFonts w:asciiTheme="majorHAnsi" w:hAnsiTheme="majorHAnsi" w:cs="Arial"/>
-            <w:color w:val="0B0080"/>
-            <w:sz w:val="18"/>
-            <w:szCs w:val="18"/>
-            <w:shd w:val="clear" w:color="auto" w:fill="FFFFFF"/>
-          </w:rPr>
-          <w:t>PMID</w:t>
-        </w:r>
-      </w:hyperlink>
-      <w:r>
-        <w:rPr>
-          <w:rFonts w:asciiTheme="majorHAnsi" w:hAnsiTheme="majorHAnsi" w:cs="Arial"/>
-          <w:color w:val="222222"/>
-          <w:sz w:val="18"/>
-          <w:szCs w:val="18"/>
-          <w:shd w:val="clear" w:color="auto" w:fill="FFFFFF"/>
-        </w:rPr>
-        <w:t> </w:t>
-      </w:r>
-      <w:hyperlink r:id="rId10" w:history="1">
-        <w:r>
-          <w:rPr>
-            <w:rStyle w:val="Hyperlink"/>
-            <w:rFonts w:asciiTheme="majorHAnsi" w:hAnsiTheme="majorHAnsi" w:cs="Arial"/>
-            <w:color w:val="663366"/>
-            <w:sz w:val="18"/>
-            <w:szCs w:val="18"/>
-          </w:rPr>
-          <w:t>27733281</w:t>
-        </w:r>
-      </w:hyperlink>
-      <w:r>
-        <w:rPr>
-          <w:rFonts w:asciiTheme="majorHAnsi" w:hAnsiTheme="majorHAnsi" w:cs="Arial"/>
-          <w:color w:val="222222"/>
-          <w:sz w:val="18"/>
-          <w:szCs w:val="18"/>
-          <w:shd w:val="clear" w:color="auto" w:fill="FFFFFF"/>
-        </w:rPr>
-        <w:t>.</w:t>
+        <w:t>(10053), 1459–1544. doi:10.1016/S0140-6736(16)31012-1</w:t>
       </w:r>
     </w:p>
   </w:footnote>
@@ -2834,33 +2614,54 @@
     <w:p>
       <w:pPr>
         <w:rPr>
-          <w:rFonts w:eastAsia="Times New Roman" w:cs="Times New Roman"/>
-          <w:sz w:val="18"/>
+          <w:color w:val="auto"/>
+          <w:sz w:val="18"/>
+          <w:szCs w:val="18"/>
         </w:rPr>
       </w:pPr>
       <w:r>
         <w:rPr>
           <w:rStyle w:val="FootnoteReference"/>
-          <w:sz w:val="18"/>
+          <w:color w:val="auto"/>
+          <w:sz w:val="18"/>
+          <w:szCs w:val="18"/>
         </w:rPr>
         <w:footnoteRef/>
       </w:r>
       <w:r>
         <w:rPr>
-          <w:sz w:val="18"/>
+          <w:color w:val="auto"/>
+          <w:sz w:val="18"/>
+          <w:szCs w:val="18"/>
         </w:rPr>
         <w:t xml:space="preserve"> </w:t>
       </w:r>
-      <w:hyperlink r:id="rId11" w:history="1">
-        <w:r>
-          <w:rPr>
-            <w:rStyle w:val="Hyperlink"/>
-            <w:rFonts w:eastAsia="Times New Roman" w:cs="Times New Roman"/>
-            <w:sz w:val="18"/>
-          </w:rPr>
-          <w:t>https://www.cdc.gov/heartdisease/risk_factors.htm</w:t>
-        </w:r>
-      </w:hyperlink>
+      <w:r>
+        <w:rPr>
+          <w:color w:val="auto"/>
+          <w:sz w:val="18"/>
+          <w:szCs w:val="18"/>
+        </w:rPr>
+        <w:t xml:space="preserve">Heart Disease Risk Factors. (n.d.). </w:t>
+      </w:r>
+      <w:r>
+        <w:rPr>
+          <w:color w:val="auto"/>
+          <w:sz w:val="18"/>
+          <w:szCs w:val="18"/>
+        </w:rPr>
+        <w:t xml:space="preserve">Retrieved April 21, 2019, from </w:t>
+      </w:r>
+      <w:r>
+        <w:rPr>
+          <w:color w:val="auto"/>
+          <w:sz w:val="18"/>
+          <w:szCs w:val="18"/>
+        </w:rPr>
+        <w:t>https://www.cdc.gov/heartdisease/risk_factors.htm</w:t>
+      </w:r>
+      <w:bookmarkStart w:id="0" w:name="_GoBack"/>
+      <w:bookmarkEnd w:id="0"/>
     </w:p>
   </w:footnote>
   <w:footnote w:id="4">
@@ -2886,15 +2687,6 @@
           <w:szCs w:val="18"/>
         </w:rPr>
         <w:t xml:space="preserve"> </w:t>
-      </w:r>
-      <w:r>
-        <w:rPr>
-          <w:rFonts w:asciiTheme="majorHAnsi" w:hAnsiTheme="majorHAnsi"/>
-          <w:color w:val="FF0000"/>
-          <w:sz w:val="18"/>
-          <w:szCs w:val="18"/>
-        </w:rPr>
-        <w:t xml:space="preserve">[clean up] </w:t>
       </w:r>
       <w:r>
         <w:rPr>
@@ -2953,7 +2745,7 @@
         </w:rPr>
         <w:t> (10046): 761–75. </w:t>
       </w:r>
-      <w:hyperlink r:id="rId12" w:tooltip="Digital object identifier" w:history="1">
+      <w:hyperlink r:id="rId3" w:tooltip="Digital object identifier" w:history="1">
         <w:r>
           <w:rPr>
             <w:rStyle w:val="Hyperlink"/>
@@ -2979,7 +2771,7 @@
         </w:rPr>
         <w:t>:</w:t>
       </w:r>
-      <w:hyperlink r:id="rId13" w:history="1">
+      <w:hyperlink r:id="rId4" w:history="1">
         <w:r>
           <w:rPr>
             <w:rStyle w:val="Hyperlink"/>
@@ -3005,7 +2797,7 @@
         </w:rPr>
         <w:t>. </w:t>
       </w:r>
-      <w:hyperlink r:id="rId14" w:tooltip="PubMed Identifier" w:history="1">
+      <w:hyperlink r:id="rId5" w:tooltip="PubMed Identifier" w:history="1">
         <w:r>
           <w:rPr>
             <w:rStyle w:val="Hyperlink"/>
@@ -3031,7 +2823,7 @@
         </w:rPr>
         <w:t> </w:t>
       </w:r>
-      <w:hyperlink r:id="rId15" w:history="1">
+      <w:hyperlink r:id="rId6" w:history="1">
         <w:r>
           <w:rPr>
             <w:rStyle w:val="Hyperlink"/>
@@ -3077,7 +2869,7 @@
         </w:rPr>
         <w:t xml:space="preserve"> </w:t>
       </w:r>
-      <w:hyperlink r:id="rId16" w:history="1">
+      <w:hyperlink r:id="rId7" w:history="1">
         <w:r>
           <w:rPr>
             <w:rStyle w:val="Hyperlink"/>
@@ -3109,7 +2901,7 @@
         </w:rPr>
         <w:t xml:space="preserve"> </w:t>
       </w:r>
-      <w:hyperlink r:id="rId17" w:history="1">
+      <w:hyperlink r:id="rId8" w:history="1">
         <w:r>
           <w:rPr>
             <w:rStyle w:val="Hyperlink"/>
@@ -3145,7 +2937,7 @@
         </w:rPr>
         <w:t xml:space="preserve"> </w:t>
       </w:r>
-      <w:hyperlink r:id="rId18" w:history="1">
+      <w:hyperlink r:id="rId9" w:history="1">
         <w:r>
           <w:rPr>
             <w:rStyle w:val="Hyperlink"/>
@@ -3178,7 +2970,7 @@
         </w:rPr>
         <w:t xml:space="preserve"> </w:t>
       </w:r>
-      <w:hyperlink r:id="rId19" w:history="1">
+      <w:hyperlink r:id="rId10" w:history="1">
         <w:r>
           <w:rPr>
             <w:rStyle w:val="Hyperlink"/>
@@ -3306,7 +3098,7 @@
         </w:rPr>
         <w:t xml:space="preserve"> </w:t>
       </w:r>
-      <w:hyperlink r:id="rId20" w:history="1">
+      <w:hyperlink r:id="rId11" w:history="1">
         <w:r>
           <w:rPr>
             <w:rStyle w:val="Hyperlink"/>
@@ -5838,7 +5630,6 @@
   <w:style w:type="character" w:default="1" w:styleId="DefaultParagraphFont">
     <w:name w:val="Default Paragraph Font"/>
     <w:uiPriority w:val="1"/>
-    <w:semiHidden/>
     <w:unhideWhenUsed/>
   </w:style>
   <w:style w:type="table" w:default="1" w:styleId="TableNormal">

</xml_diff>

<commit_message>
All citations updated to APA style
</commit_message>
<xml_diff>
--- a/projectfinal_heart/Group5_Proposal.docx
+++ b/projectfinal_heart/Group5_Proposal.docx
@@ -1147,6 +1147,7 @@
               </w:rPr>
             </w:pPr>
             <w:r>
+              <w:lastRenderedPageBreak/>
               <w:t>Fasting blood sugar</w:t>
             </w:r>
           </w:p>
@@ -1299,7 +1300,6 @@
               </w:rPr>
             </w:pPr>
             <w:r>
-              <w:lastRenderedPageBreak/>
               <w:t>Maximum heartrate achieved</w:t>
             </w:r>
           </w:p>
@@ -1889,6 +1889,7 @@
         </w:numPr>
       </w:pPr>
       <w:r>
+        <w:lastRenderedPageBreak/>
         <w:t xml:space="preserve">The aim of </w:t>
       </w:r>
       <w:proofErr w:type="spellStart"/>
@@ -1905,11 +1906,7 @@
       </w:r>
       <w:proofErr w:type="spellEnd"/>
       <w:r>
-        <w:t xml:space="preserve"> work is to evaluate a potential low-cost heart disease expert system risk evaluation tool leveraging non-invasive data attributes.  This is explored by evaluating the Cleveland dataset alongside another dataset from Canberra not available via the UCI machine learning repository.  When constrained to Cleveland’s non-invasive data attributes, the best performance is </w:t>
-      </w:r>
-      <w:r>
-        <w:lastRenderedPageBreak/>
-        <w:t>seen with a combination of age, sex, and resting blood pressure.  This line of research also explores integrating K-means clustering with decision tree models to improve accuracy.</w:t>
+        <w:t xml:space="preserve"> work is to evaluate a potential low-cost heart disease expert system risk evaluation tool leveraging non-invasive data attributes.  This is explored by evaluating the Cleveland dataset alongside another dataset from Canberra not available via the UCI machine learning repository.  When constrained to Cleveland’s non-invasive data attributes, the best performance is seen with a combination of age, sex, and resting blood pressure.  This line of research also explores integrating K-means clustering with decision tree models to improve accuracy.</w:t>
       </w:r>
     </w:p>
     <w:p>
@@ -2120,6 +2117,7 @@
         <w:rPr>
           <w:color w:val="FF0000"/>
         </w:rPr>
+        <w:lastRenderedPageBreak/>
         <w:t>However, we could attempt to synthesize the approaches of preceding (or other) research.  Potential avenues of investigation include</w:t>
       </w:r>
     </w:p>
@@ -2175,7 +2173,6 @@
           <w:color w:val="FF0000"/>
           <w:u w:val="single"/>
         </w:rPr>
-        <w:lastRenderedPageBreak/>
         <w:t>Predicting based on a non-interpretable through PCA or factor analysis</w:t>
       </w:r>
       <w:r>
@@ -2350,7 +2347,6 @@
         <w:rPr>
           <w:rStyle w:val="FootnoteReference"/>
           <w:rFonts w:asciiTheme="majorHAnsi" w:hAnsiTheme="majorHAnsi"/>
-          <w:color w:val="auto"/>
           <w:sz w:val="18"/>
           <w:szCs w:val="18"/>
         </w:rPr>
@@ -2359,7 +2355,6 @@
       <w:r>
         <w:rPr>
           <w:rFonts w:asciiTheme="majorHAnsi" w:hAnsiTheme="majorHAnsi"/>
-          <w:color w:val="auto"/>
           <w:sz w:val="18"/>
           <w:szCs w:val="18"/>
         </w:rPr>
@@ -2369,7 +2364,6 @@
       <w:r>
         <w:rPr>
           <w:rFonts w:asciiTheme="majorHAnsi" w:hAnsiTheme="majorHAnsi" w:cs="Arial"/>
-          <w:color w:val="auto"/>
           <w:sz w:val="18"/>
           <w:szCs w:val="18"/>
           <w:shd w:val="clear" w:color="auto" w:fill="FFFFFF"/>
@@ -2380,7 +2374,6 @@
       <w:r>
         <w:rPr>
           <w:rFonts w:asciiTheme="majorHAnsi" w:hAnsiTheme="majorHAnsi" w:cs="Arial"/>
-          <w:color w:val="auto"/>
           <w:sz w:val="18"/>
           <w:szCs w:val="18"/>
           <w:shd w:val="clear" w:color="auto" w:fill="FFFFFF"/>
@@ -2391,7 +2384,6 @@
       <w:r>
         <w:rPr>
           <w:rFonts w:asciiTheme="majorHAnsi" w:hAnsiTheme="majorHAnsi" w:cs="Arial"/>
-          <w:color w:val="auto"/>
           <w:sz w:val="18"/>
           <w:szCs w:val="18"/>
           <w:shd w:val="clear" w:color="auto" w:fill="FFFFFF"/>
@@ -2402,7 +2394,6 @@
       <w:r>
         <w:rPr>
           <w:rFonts w:asciiTheme="majorHAnsi" w:hAnsiTheme="majorHAnsi" w:cs="Arial"/>
-          <w:color w:val="auto"/>
           <w:sz w:val="18"/>
           <w:szCs w:val="18"/>
           <w:shd w:val="clear" w:color="auto" w:fill="FFFFFF"/>
@@ -2413,7 +2404,6 @@
       <w:r>
         <w:rPr>
           <w:rFonts w:asciiTheme="majorHAnsi" w:hAnsiTheme="majorHAnsi" w:cs="Arial"/>
-          <w:color w:val="auto"/>
           <w:sz w:val="18"/>
           <w:szCs w:val="18"/>
           <w:shd w:val="clear" w:color="auto" w:fill="FFFFFF"/>
@@ -2424,7 +2414,6 @@
       <w:r>
         <w:rPr>
           <w:rFonts w:asciiTheme="majorHAnsi" w:hAnsiTheme="majorHAnsi" w:cs="Arial"/>
-          <w:color w:val="auto"/>
           <w:sz w:val="18"/>
           <w:szCs w:val="18"/>
           <w:shd w:val="clear" w:color="auto" w:fill="FFFFFF"/>
@@ -2436,7 +2425,6 @@
           <w:rFonts w:asciiTheme="majorHAnsi" w:hAnsiTheme="majorHAnsi" w:cs="Arial"/>
           <w:i/>
           <w:iCs/>
-          <w:color w:val="auto"/>
           <w:sz w:val="18"/>
           <w:szCs w:val="18"/>
           <w:shd w:val="clear" w:color="auto" w:fill="FFFFFF"/>
@@ -2446,34 +2434,22 @@
       <w:r>
         <w:rPr>
           <w:rFonts w:asciiTheme="majorHAnsi" w:hAnsiTheme="majorHAnsi" w:cs="Arial"/>
-          <w:color w:val="auto"/>
           <w:sz w:val="18"/>
           <w:szCs w:val="18"/>
           <w:shd w:val="clear" w:color="auto" w:fill="FFFFFF"/>
         </w:rPr>
-        <w:t>. Geneva: World Health Organization. Retrieved April 21, 2019, from http://whqlibdoc.who.int/publications/2011/9789241564373_eng.pdf?ua=1</w:t>
-      </w:r>
-      <w:r>
-        <w:rPr>
-          <w:rFonts w:asciiTheme="majorHAnsi" w:hAnsiTheme="majorHAnsi" w:cs="Arial"/>
-          <w:color w:val="auto"/>
-          <w:sz w:val="18"/>
-          <w:szCs w:val="18"/>
-          <w:shd w:val="clear" w:color="auto" w:fill="FFFFFF"/>
-        </w:rPr>
-        <w:t>. pp. 3–18. </w:t>
-      </w:r>
-      <w:hyperlink r:id="rId1" w:tooltip="International Standard Book Number" w:history="1">
+        <w:t xml:space="preserve">. Geneva: World Health Organization. Retrieved April 21, 2019, from </w:t>
+      </w:r>
+      <w:hyperlink r:id="rId1" w:history="1">
         <w:r>
           <w:rPr>
             <w:rStyle w:val="Hyperlink"/>
             <w:rFonts w:asciiTheme="majorHAnsi" w:hAnsiTheme="majorHAnsi" w:cs="Arial"/>
-            <w:color w:val="auto"/>
             <w:sz w:val="18"/>
             <w:szCs w:val="18"/>
             <w:shd w:val="clear" w:color="auto" w:fill="FFFFFF"/>
           </w:rPr>
-          <w:t>ISBN</w:t>
+          <w:t>http://whqlibdoc.who.int/publications/2011/9789241564373_eng.pdf?ua=1</w:t>
         </w:r>
       </w:hyperlink>
       <w:r>
@@ -2484,21 +2460,8 @@
           <w:szCs w:val="18"/>
           <w:shd w:val="clear" w:color="auto" w:fill="FFFFFF"/>
         </w:rPr>
-        <w:t> </w:t>
-      </w:r>
-      <w:hyperlink r:id="rId2" w:tooltip="Special:BookSources/978-92-4-156437-3" w:history="1">
-        <w:r>
-          <w:rPr>
-            <w:rStyle w:val="Hyperlink"/>
-            <w:rFonts w:asciiTheme="majorHAnsi" w:hAnsiTheme="majorHAnsi" w:cs="Arial"/>
-            <w:color w:val="auto"/>
-            <w:sz w:val="18"/>
-            <w:szCs w:val="18"/>
-            <w:shd w:val="clear" w:color="auto" w:fill="FFFFFF"/>
-          </w:rPr>
-          <w:t>978-92-4-156437-3</w:t>
-        </w:r>
-      </w:hyperlink>
+        <w:t>.</w:t>
+      </w:r>
       <w:r>
         <w:rPr>
           <w:rFonts w:asciiTheme="majorHAnsi" w:hAnsiTheme="majorHAnsi" w:cs="Arial"/>
@@ -2507,7 +2470,17 @@
           <w:szCs w:val="18"/>
           <w:shd w:val="clear" w:color="auto" w:fill="FFFFFF"/>
         </w:rPr>
-        <w:t>.</w:t>
+        <w:t xml:space="preserve"> </w:t>
+      </w:r>
+      <w:r>
+        <w:rPr>
+          <w:rFonts w:asciiTheme="majorHAnsi" w:hAnsiTheme="majorHAnsi" w:cs="Arial"/>
+          <w:color w:val="auto"/>
+          <w:sz w:val="18"/>
+          <w:szCs w:val="18"/>
+          <w:shd w:val="clear" w:color="auto" w:fill="FFFFFF"/>
+        </w:rPr>
+        <w:t xml:space="preserve"> </w:t>
       </w:r>
     </w:p>
     <w:p>
@@ -2528,7 +2501,6 @@
       <w:pPr>
         <w:rPr>
           <w:rFonts w:asciiTheme="majorHAnsi" w:hAnsiTheme="majorHAnsi" w:cs="Arial"/>
-          <w:color w:val="auto"/>
           <w:sz w:val="18"/>
           <w:szCs w:val="18"/>
           <w:shd w:val="clear" w:color="auto" w:fill="FFFFFF"/>
@@ -2538,7 +2510,6 @@
         <w:rPr>
           <w:rStyle w:val="FootnoteReference"/>
           <w:rFonts w:asciiTheme="majorHAnsi" w:hAnsiTheme="majorHAnsi"/>
-          <w:color w:val="auto"/>
           <w:sz w:val="18"/>
           <w:szCs w:val="18"/>
         </w:rPr>
@@ -2548,7 +2519,6 @@
         <w:rPr>
           <w:rFonts w:asciiTheme="majorHAnsi" w:hAnsiTheme="majorHAnsi"/>
           <w:i/>
-          <w:color w:val="auto"/>
           <w:sz w:val="18"/>
           <w:szCs w:val="18"/>
         </w:rPr>
@@ -2557,7 +2527,6 @@
       <w:r>
         <w:rPr>
           <w:rFonts w:asciiTheme="majorHAnsi" w:hAnsiTheme="majorHAnsi" w:cs="Arial"/>
-          <w:color w:val="auto"/>
           <w:sz w:val="18"/>
           <w:szCs w:val="18"/>
           <w:shd w:val="clear" w:color="auto" w:fill="FFFFFF"/>
@@ -2569,7 +2538,6 @@
           <w:rFonts w:asciiTheme="majorHAnsi" w:hAnsiTheme="majorHAnsi" w:cs="Arial"/>
           <w:i/>
           <w:iCs/>
-          <w:color w:val="auto"/>
           <w:sz w:val="18"/>
           <w:szCs w:val="18"/>
           <w:shd w:val="clear" w:color="auto" w:fill="FFFFFF"/>
@@ -2579,7 +2547,6 @@
       <w:r>
         <w:rPr>
           <w:rFonts w:asciiTheme="majorHAnsi" w:hAnsiTheme="majorHAnsi" w:cs="Arial"/>
-          <w:color w:val="auto"/>
           <w:sz w:val="18"/>
           <w:szCs w:val="18"/>
           <w:shd w:val="clear" w:color="auto" w:fill="FFFFFF"/>
@@ -2591,7 +2558,6 @@
           <w:rFonts w:asciiTheme="majorHAnsi" w:hAnsiTheme="majorHAnsi" w:cs="Arial"/>
           <w:i/>
           <w:iCs/>
-          <w:color w:val="auto"/>
           <w:sz w:val="18"/>
           <w:szCs w:val="18"/>
           <w:shd w:val="clear" w:color="auto" w:fill="FFFFFF"/>
@@ -2601,13 +2567,14 @@
       <w:r>
         <w:rPr>
           <w:rFonts w:asciiTheme="majorHAnsi" w:hAnsiTheme="majorHAnsi" w:cs="Arial"/>
-          <w:color w:val="auto"/>
           <w:sz w:val="18"/>
           <w:szCs w:val="18"/>
           <w:shd w:val="clear" w:color="auto" w:fill="FFFFFF"/>
         </w:rPr>
         <w:t>(10053), 1459–1544. doi:10.1016/S0140-6736(16)31012-1</w:t>
       </w:r>
+      <w:bookmarkStart w:id="0" w:name="_GoBack"/>
+      <w:bookmarkEnd w:id="0"/>
     </w:p>
   </w:footnote>
   <w:footnote w:id="3">
@@ -2622,53 +2589,54 @@
       <w:r>
         <w:rPr>
           <w:rStyle w:val="FootnoteReference"/>
+          <w:sz w:val="18"/>
+          <w:szCs w:val="18"/>
+        </w:rPr>
+        <w:footnoteRef/>
+      </w:r>
+      <w:r>
+        <w:rPr>
+          <w:sz w:val="18"/>
+          <w:szCs w:val="18"/>
+        </w:rPr>
+        <w:t xml:space="preserve"> </w:t>
+      </w:r>
+      <w:r>
+        <w:rPr>
+          <w:sz w:val="18"/>
+          <w:szCs w:val="18"/>
+        </w:rPr>
+        <w:t xml:space="preserve">Heart Disease Risk Factors. (n.d.). Retrieved April 21, 2019, from </w:t>
+      </w:r>
+      <w:hyperlink r:id="rId2" w:history="1">
+        <w:r>
+          <w:rPr>
+            <w:rStyle w:val="Hyperlink"/>
+            <w:sz w:val="18"/>
+            <w:szCs w:val="18"/>
+          </w:rPr>
+          <w:t>https://www.cdc.gov/heartdisease/risk_factors.htm</w:t>
+        </w:r>
+      </w:hyperlink>
+      <w:r>
+        <w:rPr>
           <w:color w:val="auto"/>
           <w:sz w:val="18"/>
           <w:szCs w:val="18"/>
         </w:rPr>
-        <w:footnoteRef/>
-      </w:r>
-      <w:r>
-        <w:rPr>
-          <w:color w:val="auto"/>
-          <w:sz w:val="18"/>
-          <w:szCs w:val="18"/>
-        </w:rPr>
         <w:t xml:space="preserve"> </w:t>
       </w:r>
-      <w:r>
-        <w:rPr>
-          <w:color w:val="auto"/>
-          <w:sz w:val="18"/>
-          <w:szCs w:val="18"/>
-        </w:rPr>
-        <w:t xml:space="preserve">Heart Disease Risk Factors. (n.d.). </w:t>
-      </w:r>
-      <w:r>
-        <w:rPr>
-          <w:color w:val="auto"/>
-          <w:sz w:val="18"/>
-          <w:szCs w:val="18"/>
-        </w:rPr>
-        <w:t xml:space="preserve">Retrieved April 21, 2019, from </w:t>
-      </w:r>
-      <w:r>
-        <w:rPr>
-          <w:color w:val="auto"/>
-          <w:sz w:val="18"/>
-          <w:szCs w:val="18"/>
-        </w:rPr>
-        <w:t>https://www.cdc.gov/heartdisease/risk_factors.htm</w:t>
-      </w:r>
-      <w:bookmarkStart w:id="0" w:name="_GoBack"/>
-      <w:bookmarkEnd w:id="0"/>
     </w:p>
   </w:footnote>
   <w:footnote w:id="4">
     <w:p>
       <w:pPr>
         <w:rPr>
-          <w:i/>
+          <w:rFonts w:asciiTheme="majorHAnsi" w:hAnsiTheme="majorHAnsi" w:cs="Arial"/>
+          <w:iCs/>
+          <w:sz w:val="18"/>
+          <w:szCs w:val="18"/>
+          <w:shd w:val="clear" w:color="auto" w:fill="FFFFFF"/>
         </w:rPr>
       </w:pPr>
       <w:r>
@@ -2690,334 +2658,383 @@
       </w:r>
       <w:r>
         <w:rPr>
-          <w:rStyle w:val="HTMLCite"/>
           <w:rFonts w:asciiTheme="majorHAnsi" w:hAnsiTheme="majorHAnsi" w:cs="Arial"/>
-          <w:color w:val="222222"/>
+          <w:iCs/>
           <w:sz w:val="18"/>
           <w:szCs w:val="18"/>
           <w:shd w:val="clear" w:color="auto" w:fill="FFFFFF"/>
         </w:rPr>
-        <w:t>O'Donnell, MJ; Chin, SL (20 August 2016). "Global and regional effects of potentially modifiable risk factors associated with acute stroke in 32 countries (INTERSTROKE): a case-control</w:t>
-      </w:r>
-      <w:r>
-        <w:rPr>
-          <w:rStyle w:val="HTMLCite"/>
+        <w:t xml:space="preserve">O'Donnell, M. J., Chin, S. L., </w:t>
+      </w:r>
+      <w:proofErr w:type="spellStart"/>
+      <w:r>
+        <w:rPr>
           <w:rFonts w:asciiTheme="majorHAnsi" w:hAnsiTheme="majorHAnsi" w:cs="Arial"/>
-          <w:color w:val="222222"/>
+          <w:iCs/>
           <w:sz w:val="18"/>
           <w:szCs w:val="18"/>
           <w:shd w:val="clear" w:color="auto" w:fill="FFFFFF"/>
         </w:rPr>
-        <w:t xml:space="preserve"> s</w:t>
-      </w:r>
-      <w:r>
-        <w:rPr>
-          <w:rStyle w:val="HTMLCite"/>
+        <w:t>Rangarajan</w:t>
+      </w:r>
+      <w:proofErr w:type="spellEnd"/>
+      <w:r>
+        <w:rPr>
           <w:rFonts w:asciiTheme="majorHAnsi" w:hAnsiTheme="majorHAnsi" w:cs="Arial"/>
-          <w:color w:val="222222"/>
+          <w:iCs/>
           <w:sz w:val="18"/>
           <w:szCs w:val="18"/>
           <w:shd w:val="clear" w:color="auto" w:fill="FFFFFF"/>
         </w:rPr>
-        <w:t>tudy". Lancet. </w:t>
-      </w:r>
-      <w:r>
-        <w:rPr>
-          <w:rStyle w:val="HTMLCite"/>
+        <w:t>, S., Xavier, D., Liu, L., Zhang, H., … Yusuf, S. (2016). Global and regional effects of potentially modifiable risk factors associated with acute stroke in 32 countries (INTERSTROKE): a case-control study. </w:t>
+      </w:r>
+      <w:r>
+        <w:rPr>
           <w:rFonts w:asciiTheme="majorHAnsi" w:hAnsiTheme="majorHAnsi" w:cs="Arial"/>
-          <w:b/>
-          <w:bCs/>
-          <w:color w:val="222222"/>
+          <w:i/>
+          <w:iCs/>
           <w:sz w:val="18"/>
           <w:szCs w:val="18"/>
           <w:shd w:val="clear" w:color="auto" w:fill="FFFFFF"/>
         </w:rPr>
-        <w:t>388</w:t>
-      </w:r>
-      <w:r>
-        <w:rPr>
-          <w:rStyle w:val="HTMLCite"/>
+        <w:t>The Lancet</w:t>
+      </w:r>
+      <w:r>
+        <w:rPr>
           <w:rFonts w:asciiTheme="majorHAnsi" w:hAnsiTheme="majorHAnsi" w:cs="Arial"/>
-          <w:color w:val="222222"/>
+          <w:iCs/>
           <w:sz w:val="18"/>
           <w:szCs w:val="18"/>
           <w:shd w:val="clear" w:color="auto" w:fill="FFFFFF"/>
         </w:rPr>
-        <w:t> (10046): 761–75. </w:t>
-      </w:r>
-      <w:hyperlink r:id="rId3" w:tooltip="Digital object identifier" w:history="1">
+        <w:t>, 388(10046), 761-775. doi:10.1016/s0140-6736(16)30506-2</w:t>
+      </w:r>
+    </w:p>
+    <w:p>
+      <w:pPr>
+        <w:rPr>
+          <w:i/>
+        </w:rPr>
+      </w:pPr>
+    </w:p>
+  </w:footnote>
+  <w:footnote w:id="5">
+    <w:p>
+      <w:pPr>
+        <w:pStyle w:val="FootnoteText"/>
+        <w:rPr>
+          <w:sz w:val="18"/>
+          <w:szCs w:val="18"/>
+        </w:rPr>
+      </w:pPr>
+      <w:r>
+        <w:rPr>
+          <w:rStyle w:val="FootnoteReference"/>
+          <w:sz w:val="18"/>
+          <w:szCs w:val="18"/>
+        </w:rPr>
+        <w:footnoteRef/>
+      </w:r>
+      <w:r>
+        <w:rPr>
+          <w:sz w:val="18"/>
+          <w:szCs w:val="18"/>
+        </w:rPr>
+        <w:t xml:space="preserve"> </w:t>
+      </w:r>
+      <w:r>
+        <w:rPr>
+          <w:sz w:val="18"/>
+          <w:szCs w:val="18"/>
+        </w:rPr>
+        <w:t xml:space="preserve">(n.d.). Retrieved April 21, 2019, from </w:t>
+      </w:r>
+      <w:hyperlink r:id="rId3" w:history="1">
         <w:r>
           <w:rPr>
             <w:rStyle w:val="Hyperlink"/>
-            <w:rFonts w:asciiTheme="majorHAnsi" w:hAnsiTheme="majorHAnsi" w:cs="Arial"/>
-            <w:i/>
-            <w:iCs/>
-            <w:color w:val="0B0080"/>
             <w:sz w:val="18"/>
             <w:szCs w:val="18"/>
-            <w:shd w:val="clear" w:color="auto" w:fill="FFFFFF"/>
           </w:rPr>
-          <w:t>doi</w:t>
+          <w:t>http://archive.ics.uci.edu/ml/datasets/heart+disease</w:t>
         </w:r>
       </w:hyperlink>
       <w:r>
         <w:rPr>
-          <w:rStyle w:val="HTMLCite"/>
-          <w:rFonts w:asciiTheme="majorHAnsi" w:hAnsiTheme="majorHAnsi" w:cs="Arial"/>
-          <w:color w:val="222222"/>
           <w:sz w:val="18"/>
           <w:szCs w:val="18"/>
-          <w:shd w:val="clear" w:color="auto" w:fill="FFFFFF"/>
-        </w:rPr>
-        <w:t>:</w:t>
+        </w:rPr>
+        <w:t xml:space="preserve"> </w:t>
+      </w:r>
+    </w:p>
+    <w:p>
+      <w:pPr>
+        <w:pStyle w:val="FootnoteText"/>
+        <w:rPr>
+          <w:sz w:val="18"/>
+          <w:szCs w:val="18"/>
+        </w:rPr>
+      </w:pPr>
+    </w:p>
+  </w:footnote>
+  <w:footnote w:id="6">
+    <w:p>
+      <w:pPr>
+        <w:spacing w:line="276" w:lineRule="auto"/>
+        <w:rPr>
+          <w:sz w:val="18"/>
+          <w:szCs w:val="18"/>
+        </w:rPr>
+      </w:pPr>
+      <w:r>
+        <w:rPr>
+          <w:rStyle w:val="FootnoteReference"/>
+          <w:sz w:val="18"/>
+          <w:szCs w:val="18"/>
+        </w:rPr>
+        <w:footnoteRef/>
+      </w:r>
+      <w:r>
+        <w:rPr>
+          <w:sz w:val="18"/>
+          <w:szCs w:val="18"/>
+        </w:rPr>
+        <w:t xml:space="preserve"> </w:t>
+      </w:r>
+      <w:r>
+        <w:rPr>
+          <w:sz w:val="18"/>
+          <w:szCs w:val="18"/>
+        </w:rPr>
+        <w:t xml:space="preserve">(n.d.). Retrieved April 21, 2019, from </w:t>
       </w:r>
       <w:hyperlink r:id="rId4" w:history="1">
         <w:r>
           <w:rPr>
             <w:rStyle w:val="Hyperlink"/>
-            <w:rFonts w:asciiTheme="majorHAnsi" w:hAnsiTheme="majorHAnsi" w:cs="Arial"/>
-            <w:i/>
-            <w:iCs/>
-            <w:color w:val="663366"/>
             <w:sz w:val="18"/>
             <w:szCs w:val="18"/>
-            <w:shd w:val="clear" w:color="auto" w:fill="FFFFFF"/>
           </w:rPr>
-          <w:t>10.1016/S0140-6736(16)30506-2</w:t>
+          <w:t>http://archive.ics.uci.edu/ml/datasets/heart+disease</w:t>
         </w:r>
       </w:hyperlink>
       <w:r>
         <w:rPr>
-          <w:rStyle w:val="HTMLCite"/>
-          <w:rFonts w:asciiTheme="majorHAnsi" w:hAnsiTheme="majorHAnsi" w:cs="Arial"/>
-          <w:color w:val="222222"/>
           <w:sz w:val="18"/>
           <w:szCs w:val="18"/>
-          <w:shd w:val="clear" w:color="auto" w:fill="FFFFFF"/>
-        </w:rPr>
-        <w:t>. </w:t>
-      </w:r>
-      <w:hyperlink r:id="rId5" w:tooltip="PubMed Identifier" w:history="1">
+        </w:rPr>
+        <w:t xml:space="preserve"> </w:t>
+      </w:r>
+    </w:p>
+    <w:p>
+      <w:pPr>
+        <w:spacing w:line="276" w:lineRule="auto"/>
+        <w:rPr>
+          <w:rFonts w:cs="Times New Roman"/>
+        </w:rPr>
+      </w:pPr>
+    </w:p>
+  </w:footnote>
+  <w:footnote w:id="7">
+    <w:p>
+      <w:pPr>
+        <w:pStyle w:val="FootnoteText"/>
+        <w:spacing w:after="120" w:line="288" w:lineRule="auto"/>
+        <w:rPr>
+          <w:sz w:val="18"/>
+          <w:szCs w:val="18"/>
+        </w:rPr>
+      </w:pPr>
+      <w:r>
+        <w:rPr>
+          <w:rStyle w:val="FootnoteReference"/>
+          <w:sz w:val="18"/>
+          <w:szCs w:val="18"/>
+        </w:rPr>
+        <w:footnoteRef/>
+      </w:r>
+      <w:r>
+        <w:rPr>
+          <w:sz w:val="18"/>
+          <w:szCs w:val="18"/>
+        </w:rPr>
+        <w:t xml:space="preserve"> </w:t>
+      </w:r>
+      <w:r>
+        <w:rPr>
+          <w:sz w:val="18"/>
+          <w:szCs w:val="18"/>
+        </w:rPr>
+        <w:t xml:space="preserve">Thallium Stress Test: Purpose, Procedure, and Risks. (n.d.). Retrieved April 21, 2019, from </w:t>
+      </w:r>
+      <w:hyperlink r:id="rId5" w:history="1">
         <w:r>
           <w:rPr>
             <w:rStyle w:val="Hyperlink"/>
-            <w:rFonts w:asciiTheme="majorHAnsi" w:hAnsiTheme="majorHAnsi" w:cs="Arial"/>
-            <w:i/>
-            <w:iCs/>
-            <w:color w:val="0B0080"/>
             <w:sz w:val="18"/>
             <w:szCs w:val="18"/>
-            <w:shd w:val="clear" w:color="auto" w:fill="FFFFFF"/>
           </w:rPr>
-          <w:t>PMID</w:t>
+          <w:t>https://www.healthline.com/health/thallium-stress-test</w:t>
         </w:r>
       </w:hyperlink>
       <w:r>
         <w:rPr>
-          <w:rStyle w:val="HTMLCite"/>
-          <w:rFonts w:asciiTheme="majorHAnsi" w:hAnsiTheme="majorHAnsi" w:cs="Arial"/>
-          <w:color w:val="222222"/>
           <w:sz w:val="18"/>
           <w:szCs w:val="18"/>
-          <w:shd w:val="clear" w:color="auto" w:fill="FFFFFF"/>
-        </w:rPr>
-        <w:t> </w:t>
-      </w:r>
-      <w:hyperlink r:id="rId6" w:history="1">
-        <w:r>
-          <w:rPr>
-            <w:rStyle w:val="Hyperlink"/>
-            <w:rFonts w:asciiTheme="majorHAnsi" w:hAnsiTheme="majorHAnsi" w:cs="Arial"/>
-            <w:i/>
-            <w:iCs/>
-            <w:color w:val="663366"/>
-            <w:sz w:val="18"/>
-            <w:szCs w:val="18"/>
-            <w:shd w:val="clear" w:color="auto" w:fill="FFFFFF"/>
-          </w:rPr>
-          <w:t>27431356</w:t>
-        </w:r>
-      </w:hyperlink>
-      <w:r>
-        <w:rPr>
-          <w:rStyle w:val="HTMLCite"/>
-          <w:rFonts w:asciiTheme="majorHAnsi" w:hAnsiTheme="majorHAnsi" w:cs="Arial"/>
-          <w:color w:val="222222"/>
-          <w:sz w:val="18"/>
-          <w:szCs w:val="18"/>
-          <w:shd w:val="clear" w:color="auto" w:fill="FFFFFF"/>
-        </w:rPr>
-        <w:t>.</w:t>
+        </w:rPr>
+        <w:t xml:space="preserve"> </w:t>
       </w:r>
     </w:p>
   </w:footnote>
-  <w:footnote w:id="5">
+  <w:footnote w:id="8">
     <w:p>
       <w:pPr>
-        <w:pStyle w:val="FootnoteText"/>
+        <w:rPr>
+          <w:rFonts w:cs="Times New Roman"/>
+          <w:sz w:val="18"/>
+        </w:rPr>
       </w:pPr>
       <w:r>
         <w:rPr>
           <w:rStyle w:val="FootnoteReference"/>
           <w:sz w:val="18"/>
+          <w:szCs w:val="18"/>
         </w:rPr>
         <w:footnoteRef/>
       </w:r>
       <w:r>
         <w:rPr>
           <w:sz w:val="18"/>
+          <w:szCs w:val="18"/>
         </w:rPr>
         <w:t xml:space="preserve"> </w:t>
       </w:r>
-      <w:hyperlink r:id="rId7" w:history="1">
+      <w:r>
+        <w:rPr>
+          <w:sz w:val="18"/>
+          <w:szCs w:val="18"/>
+        </w:rPr>
+        <w:t xml:space="preserve">ST depression. (2018, October 29). Retrieved April 21, 2019, from </w:t>
+      </w:r>
+      <w:r>
+        <w:rPr>
+          <w:sz w:val="18"/>
+          <w:szCs w:val="18"/>
+        </w:rPr>
+        <w:fldChar w:fldCharType="begin"/>
+      </w:r>
+      <w:r>
+        <w:rPr>
+          <w:sz w:val="18"/>
+          <w:szCs w:val="18"/>
+        </w:rPr>
+        <w:instrText xml:space="preserve"> HYPERLINK "</w:instrText>
+      </w:r>
+      <w:r>
+        <w:rPr>
+          <w:sz w:val="18"/>
+          <w:szCs w:val="18"/>
+        </w:rPr>
+        <w:instrText>https://en.wikipedia.org/wiki/ST_depression</w:instrText>
+      </w:r>
+      <w:r>
+        <w:rPr>
+          <w:sz w:val="18"/>
+          <w:szCs w:val="18"/>
+        </w:rPr>
+        <w:instrText xml:space="preserve">" </w:instrText>
+      </w:r>
+      <w:r>
+        <w:rPr>
+          <w:sz w:val="18"/>
+          <w:szCs w:val="18"/>
+        </w:rPr>
+        <w:fldChar w:fldCharType="separate"/>
+      </w:r>
+      <w:r>
+        <w:rPr>
+          <w:rStyle w:val="Hyperlink"/>
+          <w:sz w:val="18"/>
+          <w:szCs w:val="18"/>
+        </w:rPr>
+        <w:t>https://en.wikipedia.org/wiki/ST_depression</w:t>
+      </w:r>
+      <w:r>
+        <w:rPr>
+          <w:sz w:val="18"/>
+          <w:szCs w:val="18"/>
+        </w:rPr>
+        <w:fldChar w:fldCharType="end"/>
+      </w:r>
+      <w:r>
+        <w:t xml:space="preserve"> </w:t>
+      </w:r>
+    </w:p>
+  </w:footnote>
+  <w:footnote w:id="9">
+    <w:p>
+      <w:pPr>
+        <w:rPr>
+          <w:color w:val="000000" w:themeColor="text1"/>
+          <w:sz w:val="18"/>
+        </w:rPr>
+      </w:pPr>
+      <w:r>
+        <w:rPr>
+          <w:rStyle w:val="FootnoteReference"/>
+          <w:sz w:val="18"/>
+        </w:rPr>
+        <w:footnoteRef/>
+      </w:r>
+      <w:r>
+        <w:rPr>
+          <w:sz w:val="18"/>
+        </w:rPr>
+        <w:t xml:space="preserve"> </w:t>
+      </w:r>
+      <w:proofErr w:type="spellStart"/>
+      <w:r>
+        <w:rPr>
+          <w:sz w:val="18"/>
+        </w:rPr>
+        <w:t>Shouman</w:t>
+      </w:r>
+      <w:proofErr w:type="spellEnd"/>
+      <w:r>
+        <w:rPr>
+          <w:sz w:val="18"/>
+        </w:rPr>
+        <w:t>, M. M. (2014, March). </w:t>
+      </w:r>
+      <w:r>
+        <w:rPr>
+          <w:i/>
+          <w:iCs/>
+          <w:sz w:val="18"/>
+        </w:rPr>
+        <w:t>Prototype development of a novel heart disease risk evaluation tool using data mining analysis</w:t>
+      </w:r>
+      <w:r>
+        <w:rPr>
+          <w:sz w:val="18"/>
+        </w:rPr>
+        <w:t xml:space="preserve">. Retrieved from </w:t>
+      </w:r>
+      <w:hyperlink r:id="rId6" w:history="1">
         <w:r>
           <w:rPr>
             <w:rStyle w:val="Hyperlink"/>
             <w:sz w:val="18"/>
           </w:rPr>
-          <w:t>http://archive.ics.uci.edu/ml/datasets/heart+disease</w:t>
+          <w:t>http://unsworks.unsw.edu.au/fapi/datastream/unsworks:12635/SOURCE02?view=true</w:t>
         </w:r>
       </w:hyperlink>
-    </w:p>
-  </w:footnote>
-  <w:footnote w:id="6">
-    <w:p>
-      <w:pPr>
-        <w:spacing w:line="276" w:lineRule="auto"/>
-        <w:rPr>
-          <w:rFonts w:cs="Times New Roman"/>
-        </w:rPr>
-      </w:pPr>
-      <w:r>
-        <w:rPr>
-          <w:rStyle w:val="FootnoteReference"/>
-          <w:sz w:val="18"/>
-        </w:rPr>
-        <w:footnoteRef/>
-      </w:r>
-      <w:r>
-        <w:rPr>
+      <w:r>
+        <w:rPr>
+          <w:color w:val="000000" w:themeColor="text1"/>
           <w:sz w:val="18"/>
         </w:rPr>
         <w:t xml:space="preserve"> </w:t>
-      </w:r>
-      <w:hyperlink r:id="rId8" w:history="1">
-        <w:r>
-          <w:rPr>
-            <w:rStyle w:val="Hyperlink"/>
-            <w:sz w:val="18"/>
-          </w:rPr>
-          <w:t>http://archive.ics.uci.edu/ml/datasets/heart+disease</w:t>
-        </w:r>
-      </w:hyperlink>
-    </w:p>
-  </w:footnote>
-  <w:footnote w:id="7">
-    <w:p>
-      <w:pPr>
-        <w:pStyle w:val="FootnoteText"/>
-        <w:spacing w:after="120" w:line="288" w:lineRule="auto"/>
-        <w:rPr>
-          <w:sz w:val="18"/>
-          <w:szCs w:val="22"/>
-        </w:rPr>
-      </w:pPr>
-      <w:r>
-        <w:rPr>
-          <w:rStyle w:val="FootnoteReference"/>
-          <w:sz w:val="18"/>
-          <w:szCs w:val="22"/>
-        </w:rPr>
-        <w:footnoteRef/>
-      </w:r>
-      <w:r>
-        <w:rPr>
-          <w:sz w:val="18"/>
-          <w:szCs w:val="22"/>
-        </w:rPr>
-        <w:t xml:space="preserve"> </w:t>
-      </w:r>
-      <w:hyperlink r:id="rId9" w:history="1">
-        <w:r>
-          <w:rPr>
-            <w:rStyle w:val="Hyperlink"/>
-            <w:sz w:val="18"/>
-            <w:szCs w:val="22"/>
-          </w:rPr>
-          <w:t>https://www.healthline.com/health/thallium-stress-test</w:t>
-        </w:r>
-      </w:hyperlink>
-    </w:p>
-  </w:footnote>
-  <w:footnote w:id="8">
-    <w:p>
-      <w:pPr>
-        <w:rPr>
-          <w:rFonts w:cs="Times New Roman"/>
-          <w:sz w:val="18"/>
-        </w:rPr>
-      </w:pPr>
-      <w:r>
-        <w:rPr>
-          <w:rStyle w:val="FootnoteReference"/>
-          <w:sz w:val="18"/>
-        </w:rPr>
-        <w:footnoteRef/>
-      </w:r>
-      <w:r>
-        <w:rPr>
-          <w:sz w:val="18"/>
-        </w:rPr>
-        <w:t xml:space="preserve"> </w:t>
-      </w:r>
-      <w:hyperlink r:id="rId10" w:history="1">
-        <w:r>
-          <w:rPr>
-            <w:rStyle w:val="Hyperlink"/>
-            <w:sz w:val="18"/>
-          </w:rPr>
-          <w:t>https://en.wikipedia.org/wiki/ST_depression</w:t>
-        </w:r>
-      </w:hyperlink>
-    </w:p>
-  </w:footnote>
-  <w:footnote w:id="9">
-    <w:p>
-      <w:r>
-        <w:rPr>
-          <w:rStyle w:val="FootnoteReference"/>
-          <w:sz w:val="18"/>
-        </w:rPr>
-        <w:footnoteRef/>
-      </w:r>
-      <w:r>
-        <w:rPr>
-          <w:sz w:val="18"/>
-        </w:rPr>
-        <w:t xml:space="preserve"> </w:t>
-      </w:r>
-      <w:r>
-        <w:rPr>
-          <w:color w:val="000000" w:themeColor="text1"/>
-          <w:sz w:val="18"/>
-        </w:rPr>
-        <w:t>Mai Mohammed Abbas Shouman, Prototype Development of a Novel Heart Disease Risk Evaluation Tool Using Data Mining Analysis (</w:t>
-      </w:r>
-      <w:proofErr w:type="gramStart"/>
-      <w:r>
-        <w:rPr>
-          <w:color w:val="000000" w:themeColor="text1"/>
-          <w:sz w:val="18"/>
-        </w:rPr>
-        <w:t>March,</w:t>
-      </w:r>
-      <w:proofErr w:type="gramEnd"/>
-      <w:r>
-        <w:rPr>
-          <w:color w:val="000000" w:themeColor="text1"/>
-          <w:sz w:val="18"/>
-        </w:rPr>
-        <w:t xml:space="preserve"> 2014)</w:t>
       </w:r>
     </w:p>
   </w:footnote>
@@ -3098,7 +3115,7 @@
         </w:rPr>
         <w:t xml:space="preserve"> </w:t>
       </w:r>
-      <w:hyperlink r:id="rId11" w:history="1">
+      <w:hyperlink r:id="rId7" w:history="1">
         <w:r>
           <w:rPr>
             <w:rStyle w:val="Hyperlink"/>
@@ -6228,6 +6245,18 @@
       <w:u w:val="single"/>
     </w:rPr>
   </w:style>
+  <w:style w:type="character" w:styleId="UnresolvedMention">
+    <w:name w:val="Unresolved Mention"/>
+    <w:basedOn w:val="DefaultParagraphFont"/>
+    <w:uiPriority w:val="99"/>
+    <w:semiHidden/>
+    <w:unhideWhenUsed/>
+    <w:rsid w:val="009D3977"/>
+    <w:rPr>
+      <w:color w:val="605E5C"/>
+      <w:shd w:val="clear" w:color="auto" w:fill="E1DFDD"/>
+    </w:rPr>
+  </w:style>
 </w:styles>
 </file>
 

</xml_diff>

<commit_message>
Fixed last two citations I missed the first time...
</commit_message>
<xml_diff>
--- a/projectfinal_heart/Group5_Proposal.docx
+++ b/projectfinal_heart/Group5_Proposal.docx
@@ -1998,7 +1998,6 @@
           <w:color w:val="FF0000"/>
         </w:rPr>
       </w:pPr>
-      <w:bookmarkStart w:id="0" w:name="_GoBack"/>
       <w:r>
         <w:rPr>
           <w:color w:val="FF0000"/>
@@ -2045,7 +2044,6 @@
         <w:t xml:space="preserve">While neural networks have produced accuracy in the high 90s, interpretable results seem to top out in the high 80s.  I don’t think it’s wise to attempt to some high-faluting neural network stuff that we don’t comprehend, so we’ll likely to have settle for not beating previous results in the 80s.  </w:t>
       </w:r>
     </w:p>
-    <w:bookmarkEnd w:id="0"/>
     <w:p>
       <w:pPr>
         <w:rPr>
@@ -2984,102 +2982,229 @@
   </w:footnote>
   <w:footnote w:id="10">
     <w:p>
+      <w:pPr>
+        <w:rPr>
+          <w:rFonts w:eastAsia="Times New Roman" w:cs="Times New Roman"/>
+          <w:color w:val="auto"/>
+          <w:sz w:val="18"/>
+          <w:szCs w:val="18"/>
+          <w:lang w:eastAsia="en-US"/>
+        </w:rPr>
+      </w:pPr>
       <w:r>
         <w:rPr>
           <w:rStyle w:val="FootnoteReference"/>
           <w:sz w:val="18"/>
+          <w:szCs w:val="18"/>
         </w:rPr>
         <w:footnoteRef/>
       </w:r>
       <w:r>
         <w:rPr>
           <w:sz w:val="18"/>
+          <w:szCs w:val="18"/>
         </w:rPr>
         <w:t xml:space="preserve">  </w:t>
       </w:r>
       <w:r>
         <w:rPr>
-          <w:color w:val="000000" w:themeColor="text1"/>
-          <w:sz w:val="18"/>
-        </w:rPr>
-        <w:t>Assari et al., Int</w:t>
-      </w:r>
-      <w:r>
-        <w:rPr>
-          <w:color w:val="000000" w:themeColor="text1"/>
-          <w:sz w:val="18"/>
-        </w:rPr>
-        <w:t xml:space="preserve"> J </w:t>
-      </w:r>
-      <w:r>
-        <w:rPr>
-          <w:color w:val="000000" w:themeColor="text1"/>
-          <w:sz w:val="18"/>
-        </w:rPr>
-        <w:t>Econ Manag Sci 2017, 6:3, Heart Disease Diagnosis Using Data Mining Techniques, DOI: 10.4172/2162-6359.1000415</w:t>
-      </w:r>
-      <w:r>
-        <w:rPr>
-          <w:color w:val="000000" w:themeColor="text1"/>
-          <w:sz w:val="18"/>
-        </w:rPr>
-        <w:t xml:space="preserve"> </w:t>
+          <w:rFonts w:eastAsia="Times New Roman" w:cs="Times New Roman"/>
+          <w:sz w:val="18"/>
+          <w:szCs w:val="18"/>
+          <w:shd w:val="clear" w:color="auto" w:fill="FFFFFF"/>
+          <w:lang w:eastAsia="en-US"/>
+        </w:rPr>
+        <w:t xml:space="preserve">Assari, R., </w:t>
+      </w:r>
+      <w:proofErr w:type="spellStart"/>
+      <w:r>
+        <w:rPr>
+          <w:rFonts w:eastAsia="Times New Roman" w:cs="Times New Roman"/>
+          <w:sz w:val="18"/>
+          <w:szCs w:val="18"/>
+          <w:shd w:val="clear" w:color="auto" w:fill="FFFFFF"/>
+          <w:lang w:eastAsia="en-US"/>
+        </w:rPr>
+        <w:t>Azimi</w:t>
+      </w:r>
+      <w:proofErr w:type="spellEnd"/>
+      <w:r>
+        <w:rPr>
+          <w:rFonts w:eastAsia="Times New Roman" w:cs="Times New Roman"/>
+          <w:sz w:val="18"/>
+          <w:szCs w:val="18"/>
+          <w:shd w:val="clear" w:color="auto" w:fill="FFFFFF"/>
+          <w:lang w:eastAsia="en-US"/>
+        </w:rPr>
+        <w:t xml:space="preserve">, P., &amp; Reza </w:t>
+      </w:r>
+      <w:proofErr w:type="spellStart"/>
+      <w:r>
+        <w:rPr>
+          <w:rFonts w:eastAsia="Times New Roman" w:cs="Times New Roman"/>
+          <w:sz w:val="18"/>
+          <w:szCs w:val="18"/>
+          <w:shd w:val="clear" w:color="auto" w:fill="FFFFFF"/>
+          <w:lang w:eastAsia="en-US"/>
+        </w:rPr>
+        <w:t>Taghva</w:t>
+      </w:r>
+      <w:proofErr w:type="spellEnd"/>
+      <w:r>
+        <w:rPr>
+          <w:rFonts w:eastAsia="Times New Roman" w:cs="Times New Roman"/>
+          <w:sz w:val="18"/>
+          <w:szCs w:val="18"/>
+          <w:shd w:val="clear" w:color="auto" w:fill="FFFFFF"/>
+          <w:lang w:eastAsia="en-US"/>
+        </w:rPr>
+        <w:t>, M. (2017). Heart Disease Diagnosis Using Data Mining Techniques. </w:t>
+      </w:r>
+      <w:r>
+        <w:rPr>
+          <w:rFonts w:eastAsia="Times New Roman" w:cs="Times New Roman"/>
+          <w:i/>
+          <w:iCs/>
+          <w:sz w:val="18"/>
+          <w:szCs w:val="18"/>
+          <w:shd w:val="clear" w:color="auto" w:fill="FFFFFF"/>
+          <w:lang w:eastAsia="en-US"/>
+        </w:rPr>
+        <w:t>International Journal of Economics &amp; Management Sciences</w:t>
+      </w:r>
+      <w:r>
+        <w:rPr>
+          <w:rFonts w:eastAsia="Times New Roman" w:cs="Times New Roman"/>
+          <w:sz w:val="18"/>
+          <w:szCs w:val="18"/>
+          <w:shd w:val="clear" w:color="auto" w:fill="FFFFFF"/>
+          <w:lang w:eastAsia="en-US"/>
+        </w:rPr>
+        <w:t>, </w:t>
+      </w:r>
+      <w:r>
+        <w:rPr>
+          <w:rFonts w:eastAsia="Times New Roman" w:cs="Times New Roman"/>
+          <w:i/>
+          <w:iCs/>
+          <w:sz w:val="18"/>
+          <w:szCs w:val="18"/>
+          <w:shd w:val="clear" w:color="auto" w:fill="FFFFFF"/>
+          <w:lang w:eastAsia="en-US"/>
+        </w:rPr>
+        <w:t>06</w:t>
+      </w:r>
+      <w:r>
+        <w:rPr>
+          <w:rFonts w:eastAsia="Times New Roman" w:cs="Times New Roman"/>
+          <w:sz w:val="18"/>
+          <w:szCs w:val="18"/>
+          <w:shd w:val="clear" w:color="auto" w:fill="FFFFFF"/>
+          <w:lang w:eastAsia="en-US"/>
+        </w:rPr>
+        <w:t>(03). doi:10.4172/2162-6359.1000415</w:t>
+      </w:r>
+      <w:r>
+        <w:rPr>
+          <w:rFonts w:eastAsia="Times New Roman" w:cs="Times New Roman"/>
+          <w:sz w:val="18"/>
+          <w:szCs w:val="18"/>
+          <w:lang w:eastAsia="en-US"/>
+        </w:rPr>
+        <w:t xml:space="preserve">.  </w:t>
+      </w:r>
+      <w:r>
+        <w:rPr>
+          <w:rFonts w:eastAsia="Times New Roman" w:cs="Times New Roman"/>
+          <w:sz w:val="18"/>
+          <w:szCs w:val="18"/>
+          <w:shd w:val="clear" w:color="auto" w:fill="FFFFFF"/>
+          <w:lang w:eastAsia="en-US"/>
+        </w:rPr>
+        <w:t xml:space="preserve">Retrieved from </w:t>
       </w:r>
       <w:hyperlink r:id="rId7" w:history="1">
         <w:r>
           <w:rPr>
             <w:rStyle w:val="Hyperlink"/>
+            <w:rFonts w:eastAsia="Times New Roman" w:cs="Times New Roman"/>
             <w:sz w:val="18"/>
+            <w:szCs w:val="18"/>
+            <w:shd w:val="clear" w:color="auto" w:fill="FFFFFF"/>
+            <w:lang w:eastAsia="en-US"/>
           </w:rPr>
           <w:t>https://www.omicsonline.org/open-access/heart-disease-diagnosis-using-data-mining-techniques-2162-6359-1000415.pdf</w:t>
         </w:r>
       </w:hyperlink>
+      <w:r>
+        <w:rPr>
+          <w:rFonts w:eastAsia="Times New Roman" w:cs="Times New Roman"/>
+          <w:sz w:val="18"/>
+          <w:szCs w:val="18"/>
+          <w:shd w:val="clear" w:color="auto" w:fill="FFFFFF"/>
+          <w:lang w:eastAsia="en-US"/>
+        </w:rPr>
+        <w:t xml:space="preserve"> </w:t>
+      </w:r>
+      <w:bookmarkStart w:id="0" w:name="_GoBack"/>
+      <w:bookmarkEnd w:id="0"/>
     </w:p>
   </w:footnote>
   <w:footnote w:id="11">
     <w:p>
       <w:pPr>
         <w:rPr>
-          <w:sz w:val="18"/>
+          <w:rFonts w:eastAsia="Times New Roman" w:cs="Times New Roman"/>
+          <w:sz w:val="18"/>
+          <w:szCs w:val="18"/>
+          <w:lang w:eastAsia="en-US"/>
         </w:rPr>
       </w:pPr>
       <w:r>
         <w:rPr>
           <w:rStyle w:val="FootnoteReference"/>
           <w:sz w:val="18"/>
+          <w:szCs w:val="18"/>
         </w:rPr>
         <w:footnoteRef/>
       </w:r>
       <w:r>
         <w:rPr>
           <w:sz w:val="18"/>
+          <w:szCs w:val="18"/>
         </w:rPr>
         <w:t xml:space="preserve"> </w:t>
       </w:r>
       <w:r>
         <w:rPr>
-          <w:color w:val="000000" w:themeColor="text1"/>
-          <w:sz w:val="18"/>
-        </w:rPr>
-        <w:t>Sabay, Alfeo; Harris, Laurie; Bejugama, Vivek; and Jaceldo-Siegl, Karen (2018) "Overcoming Small Data Limitations in Heart Disease, Prediction by Using Surrogate Data," SMU Data Science Review: Vol. 1 : No. 3 , Article 12. Available at:</w:t>
-      </w:r>
-      <w:r>
-        <w:rPr>
-          <w:color w:val="000000" w:themeColor="text1"/>
-          <w:sz w:val="18"/>
-        </w:rPr>
-        <w:t xml:space="preserve"> </w:t>
-      </w:r>
-      <w:r>
-        <w:rPr>
-          <w:color w:val="000000" w:themeColor="text1"/>
-          <w:sz w:val="18"/>
-        </w:rPr>
-        <w:t>https://scholar.smu.edu/datasciencereview/vol1/iss3/12</w:t>
-      </w:r>
-      <w:r>
-        <w:rPr>
-          <w:sz w:val="18"/>
+          <w:rFonts w:eastAsia="Times New Roman" w:cs="Times New Roman"/>
+          <w:sz w:val="18"/>
+          <w:szCs w:val="18"/>
+          <w:shd w:val="clear" w:color="auto" w:fill="FFFFFF"/>
+          <w:lang w:eastAsia="en-US"/>
+        </w:rPr>
+        <w:t xml:space="preserve">Jaceldo-Siegl, K. (n.d.). Overcoming small data limitations in heart disease prediction by using surrogate data. Retrieved from </w:t>
+      </w:r>
+      <w:hyperlink r:id="rId8" w:history="1">
+        <w:r>
+          <w:rPr>
+            <w:rStyle w:val="Hyperlink"/>
+            <w:rFonts w:eastAsia="Times New Roman" w:cs="Times New Roman"/>
+            <w:sz w:val="18"/>
+            <w:szCs w:val="18"/>
+            <w:shd w:val="clear" w:color="auto" w:fill="FFFFFF"/>
+            <w:lang w:eastAsia="en-US"/>
+          </w:rPr>
+          <w:t>https://scholar.smu.edu/datasciencereview/vol1/iss3/12/</w:t>
+        </w:r>
+      </w:hyperlink>
+      <w:r>
+        <w:rPr>
+          <w:rFonts w:eastAsia="Times New Roman" w:cs="Times New Roman"/>
+          <w:sz w:val="18"/>
+          <w:szCs w:val="18"/>
+          <w:shd w:val="clear" w:color="auto" w:fill="FFFFFF"/>
+          <w:lang w:eastAsia="en-US"/>
         </w:rPr>
         <w:t xml:space="preserve"> </w:t>
       </w:r>
@@ -6078,6 +6203,17 @@
       <w:shd w:val="clear" w:color="auto" w:fill="E1DFDD"/>
     </w:rPr>
   </w:style>
+  <w:style w:type="character" w:styleId="Emphasis">
+    <w:name w:val="Emphasis"/>
+    <w:basedOn w:val="DefaultParagraphFont"/>
+    <w:uiPriority w:val="20"/>
+    <w:qFormat/>
+    <w:rsid w:val="00162B25"/>
+    <w:rPr>
+      <w:i/>
+      <w:iCs/>
+    </w:rPr>
+  </w:style>
 </w:styles>
 </file>
 

</xml_diff>

<commit_message>
Fixed title capitalization (lack of) in citations
</commit_message>
<xml_diff>
--- a/projectfinal_heart/Group5_Proposal.docx
+++ b/projectfinal_heart/Group5_Proposal.docx
@@ -2315,7 +2315,29 @@
           <w:szCs w:val="18"/>
           <w:shd w:val="clear" w:color="auto" w:fill="FFFFFF"/>
         </w:rPr>
-        <w:t>Global atlas on cardiovascular disease Prevention and control</w:t>
+        <w:t xml:space="preserve">Global atlas on cardiovascular disease </w:t>
+      </w:r>
+      <w:r>
+        <w:rPr>
+          <w:rFonts w:asciiTheme="majorHAnsi" w:hAnsiTheme="majorHAnsi" w:cs="Arial"/>
+          <w:i/>
+          <w:iCs/>
+          <w:sz w:val="18"/>
+          <w:szCs w:val="18"/>
+          <w:shd w:val="clear" w:color="auto" w:fill="FFFFFF"/>
+        </w:rPr>
+        <w:t>p</w:t>
+      </w:r>
+      <w:r>
+        <w:rPr>
+          <w:rFonts w:asciiTheme="majorHAnsi" w:hAnsiTheme="majorHAnsi" w:cs="Arial"/>
+          <w:i/>
+          <w:iCs/>
+          <w:sz w:val="18"/>
+          <w:szCs w:val="18"/>
+          <w:shd w:val="clear" w:color="auto" w:fill="FFFFFF"/>
+        </w:rPr>
+        <w:t>revention and control</w:t>
       </w:r>
       <w:r>
         <w:rPr>
@@ -2435,7 +2457,79 @@
           <w:szCs w:val="18"/>
           <w:shd w:val="clear" w:color="auto" w:fill="FFFFFF"/>
         </w:rPr>
-        <w:t>GBD 2015 Mortality and Causes of Death Collaborators (2016). Global, regional, and national life expectancy, all-cause mortality, and cause-specific mortality for 249 causes of death, 1980-2015: a systematic analysis for the Global Burden of Disease Study 2015. </w:t>
+        <w:t xml:space="preserve">GBD 2015 Mortality and </w:t>
+      </w:r>
+      <w:r>
+        <w:rPr>
+          <w:rFonts w:asciiTheme="majorHAnsi" w:hAnsiTheme="majorHAnsi" w:cs="Arial"/>
+          <w:sz w:val="18"/>
+          <w:szCs w:val="18"/>
+          <w:shd w:val="clear" w:color="auto" w:fill="FFFFFF"/>
+        </w:rPr>
+        <w:t>c</w:t>
+      </w:r>
+      <w:r>
+        <w:rPr>
+          <w:rFonts w:asciiTheme="majorHAnsi" w:hAnsiTheme="majorHAnsi" w:cs="Arial"/>
+          <w:sz w:val="18"/>
+          <w:szCs w:val="18"/>
+          <w:shd w:val="clear" w:color="auto" w:fill="FFFFFF"/>
+        </w:rPr>
+        <w:t xml:space="preserve">auses of </w:t>
+      </w:r>
+      <w:r>
+        <w:rPr>
+          <w:rFonts w:asciiTheme="majorHAnsi" w:hAnsiTheme="majorHAnsi" w:cs="Arial"/>
+          <w:sz w:val="18"/>
+          <w:szCs w:val="18"/>
+          <w:shd w:val="clear" w:color="auto" w:fill="FFFFFF"/>
+        </w:rPr>
+        <w:t>d</w:t>
+      </w:r>
+      <w:r>
+        <w:rPr>
+          <w:rFonts w:asciiTheme="majorHAnsi" w:hAnsiTheme="majorHAnsi" w:cs="Arial"/>
+          <w:sz w:val="18"/>
+          <w:szCs w:val="18"/>
+          <w:shd w:val="clear" w:color="auto" w:fill="FFFFFF"/>
+        </w:rPr>
+        <w:t xml:space="preserve">eath </w:t>
+      </w:r>
+      <w:r>
+        <w:rPr>
+          <w:rFonts w:asciiTheme="majorHAnsi" w:hAnsiTheme="majorHAnsi" w:cs="Arial"/>
+          <w:sz w:val="18"/>
+          <w:szCs w:val="18"/>
+          <w:shd w:val="clear" w:color="auto" w:fill="FFFFFF"/>
+        </w:rPr>
+        <w:t>c</w:t>
+      </w:r>
+      <w:r>
+        <w:rPr>
+          <w:rFonts w:asciiTheme="majorHAnsi" w:hAnsiTheme="majorHAnsi" w:cs="Arial"/>
+          <w:sz w:val="18"/>
+          <w:szCs w:val="18"/>
+          <w:shd w:val="clear" w:color="auto" w:fill="FFFFFF"/>
+        </w:rPr>
+        <w:t xml:space="preserve">ollaborators (2016). Global, regional, and national life expectancy, all-cause mortality, and cause-specific mortality for 249 causes of death, 1980-2015: </w:t>
+      </w:r>
+      <w:r>
+        <w:rPr>
+          <w:rFonts w:asciiTheme="majorHAnsi" w:hAnsiTheme="majorHAnsi" w:cs="Arial"/>
+          <w:sz w:val="18"/>
+          <w:szCs w:val="18"/>
+          <w:shd w:val="clear" w:color="auto" w:fill="FFFFFF"/>
+        </w:rPr>
+        <w:t>A</w:t>
+      </w:r>
+      <w:r>
+        <w:rPr>
+          <w:rFonts w:asciiTheme="majorHAnsi" w:hAnsiTheme="majorHAnsi" w:cs="Arial"/>
+          <w:sz w:val="18"/>
+          <w:szCs w:val="18"/>
+          <w:shd w:val="clear" w:color="auto" w:fill="FFFFFF"/>
+        </w:rPr>
+        <w:t xml:space="preserve"> systematic analysis for the Global Burden of Disease Study 2015. </w:t>
       </w:r>
       <w:r>
         <w:rPr>
@@ -2508,7 +2602,49 @@
           <w:sz w:val="18"/>
           <w:szCs w:val="18"/>
         </w:rPr>
-        <w:t xml:space="preserve">Heart Disease Risk Factors. (n.d.). </w:t>
+        <w:t xml:space="preserve">Heart </w:t>
+      </w:r>
+      <w:r>
+        <w:rPr>
+          <w:sz w:val="18"/>
+          <w:szCs w:val="18"/>
+        </w:rPr>
+        <w:t>d</w:t>
+      </w:r>
+      <w:r>
+        <w:rPr>
+          <w:sz w:val="18"/>
+          <w:szCs w:val="18"/>
+        </w:rPr>
+        <w:t xml:space="preserve">isease </w:t>
+      </w:r>
+      <w:r>
+        <w:rPr>
+          <w:sz w:val="18"/>
+          <w:szCs w:val="18"/>
+        </w:rPr>
+        <w:t>r</w:t>
+      </w:r>
+      <w:r>
+        <w:rPr>
+          <w:sz w:val="18"/>
+          <w:szCs w:val="18"/>
+        </w:rPr>
+        <w:t xml:space="preserve">isk </w:t>
+      </w:r>
+      <w:r>
+        <w:rPr>
+          <w:sz w:val="18"/>
+          <w:szCs w:val="18"/>
+        </w:rPr>
+        <w:t>f</w:t>
+      </w:r>
+      <w:r>
+        <w:rPr>
+          <w:sz w:val="18"/>
+          <w:szCs w:val="18"/>
+        </w:rPr>
+        <w:t xml:space="preserve">actors. (n.d.). </w:t>
       </w:r>
       <w:r>
         <w:rPr>
@@ -2580,7 +2716,27 @@
           <w:szCs w:val="18"/>
           <w:shd w:val="clear" w:color="auto" w:fill="FFFFFF"/>
         </w:rPr>
-        <w:t>O'Donnell, M. J., Chin, S. L., Rangarajan, S., Xavier, D., Liu, L., Zhang, H., … Yusuf, S. (2016). Global and regional effects of potentially modifiable risk factors associated with acute stroke in 32 countries (INTERSTROKE): a case-control study. </w:t>
+        <w:t>O'Donnell, M. J., Chin, S. L., Rangarajan, S., Xavier, D., Liu, L., Zhang, H., … Yusuf, S. (2016). Global and regional effects of potentially modifiable risk factors associated with acute stroke in 32 countries (INTERSTROKE):</w:t>
+      </w:r>
+      <w:r>
+        <w:rPr>
+          <w:rFonts w:asciiTheme="majorHAnsi" w:hAnsiTheme="majorHAnsi" w:cs="Arial"/>
+          <w:iCs/>
+          <w:sz w:val="18"/>
+          <w:szCs w:val="18"/>
+          <w:shd w:val="clear" w:color="auto" w:fill="FFFFFF"/>
+        </w:rPr>
+        <w:t xml:space="preserve"> A</w:t>
+      </w:r>
+      <w:r>
+        <w:rPr>
+          <w:rFonts w:asciiTheme="majorHAnsi" w:hAnsiTheme="majorHAnsi" w:cs="Arial"/>
+          <w:iCs/>
+          <w:sz w:val="18"/>
+          <w:szCs w:val="18"/>
+          <w:shd w:val="clear" w:color="auto" w:fill="FFFFFF"/>
+        </w:rPr>
+        <w:t xml:space="preserve"> case-control study. </w:t>
       </w:r>
       <w:r>
         <w:rPr>
@@ -2787,7 +2943,63 @@
           <w:sz w:val="18"/>
           <w:szCs w:val="18"/>
         </w:rPr>
-        <w:t xml:space="preserve">Thallium Stress Test: Purpose, Procedure, and Risks. (n.d.). </w:t>
+        <w:t xml:space="preserve">Thallium </w:t>
+      </w:r>
+      <w:r>
+        <w:rPr>
+          <w:sz w:val="18"/>
+          <w:szCs w:val="18"/>
+        </w:rPr>
+        <w:t>s</w:t>
+      </w:r>
+      <w:r>
+        <w:rPr>
+          <w:sz w:val="18"/>
+          <w:szCs w:val="18"/>
+        </w:rPr>
+        <w:t xml:space="preserve">tress </w:t>
+      </w:r>
+      <w:r>
+        <w:rPr>
+          <w:sz w:val="18"/>
+          <w:szCs w:val="18"/>
+        </w:rPr>
+        <w:t>t</w:t>
+      </w:r>
+      <w:r>
+        <w:rPr>
+          <w:sz w:val="18"/>
+          <w:szCs w:val="18"/>
+        </w:rPr>
+        <w:t xml:space="preserve">est: Purpose, </w:t>
+      </w:r>
+      <w:r>
+        <w:rPr>
+          <w:sz w:val="18"/>
+          <w:szCs w:val="18"/>
+        </w:rPr>
+        <w:t>p</w:t>
+      </w:r>
+      <w:r>
+        <w:rPr>
+          <w:sz w:val="18"/>
+          <w:szCs w:val="18"/>
+        </w:rPr>
+        <w:t xml:space="preserve">rocedure, and </w:t>
+      </w:r>
+      <w:r>
+        <w:rPr>
+          <w:sz w:val="18"/>
+          <w:szCs w:val="18"/>
+        </w:rPr>
+        <w:t>r</w:t>
+      </w:r>
+      <w:r>
+        <w:rPr>
+          <w:sz w:val="18"/>
+          <w:szCs w:val="18"/>
+        </w:rPr>
+        <w:t xml:space="preserve">isks. (n.d.). </w:t>
       </w:r>
       <w:r>
         <w:rPr>
@@ -3058,7 +3270,139 @@
           <w:shd w:val="clear" w:color="auto" w:fill="FFFFFF"/>
           <w:lang w:eastAsia="en-US"/>
         </w:rPr>
-        <w:t>, M. (2017). Heart Disease Diagnosis Using Data Mining Techniques. </w:t>
+        <w:t xml:space="preserve">, M. (2017). </w:t>
+      </w:r>
+      <w:r>
+        <w:rPr>
+          <w:rFonts w:eastAsia="Times New Roman" w:cs="Times New Roman"/>
+          <w:sz w:val="18"/>
+          <w:szCs w:val="18"/>
+          <w:shd w:val="clear" w:color="auto" w:fill="FFFFFF"/>
+          <w:lang w:eastAsia="en-US"/>
+        </w:rPr>
+        <w:t xml:space="preserve">Heart </w:t>
+      </w:r>
+      <w:r>
+        <w:rPr>
+          <w:rFonts w:eastAsia="Times New Roman" w:cs="Times New Roman"/>
+          <w:sz w:val="18"/>
+          <w:szCs w:val="18"/>
+          <w:shd w:val="clear" w:color="auto" w:fill="FFFFFF"/>
+          <w:lang w:eastAsia="en-US"/>
+        </w:rPr>
+        <w:t>d</w:t>
+      </w:r>
+      <w:r>
+        <w:rPr>
+          <w:rFonts w:eastAsia="Times New Roman" w:cs="Times New Roman"/>
+          <w:sz w:val="18"/>
+          <w:szCs w:val="18"/>
+          <w:shd w:val="clear" w:color="auto" w:fill="FFFFFF"/>
+          <w:lang w:eastAsia="en-US"/>
+        </w:rPr>
+        <w:t xml:space="preserve">isease </w:t>
+      </w:r>
+      <w:r>
+        <w:rPr>
+          <w:rFonts w:eastAsia="Times New Roman" w:cs="Times New Roman"/>
+          <w:sz w:val="18"/>
+          <w:szCs w:val="18"/>
+          <w:shd w:val="clear" w:color="auto" w:fill="FFFFFF"/>
+          <w:lang w:eastAsia="en-US"/>
+        </w:rPr>
+        <w:t>d</w:t>
+      </w:r>
+      <w:r>
+        <w:rPr>
+          <w:rFonts w:eastAsia="Times New Roman" w:cs="Times New Roman"/>
+          <w:sz w:val="18"/>
+          <w:szCs w:val="18"/>
+          <w:shd w:val="clear" w:color="auto" w:fill="FFFFFF"/>
+          <w:lang w:eastAsia="en-US"/>
+        </w:rPr>
+        <w:t xml:space="preserve">iagnosis </w:t>
+      </w:r>
+      <w:r>
+        <w:rPr>
+          <w:rFonts w:eastAsia="Times New Roman" w:cs="Times New Roman"/>
+          <w:sz w:val="18"/>
+          <w:szCs w:val="18"/>
+          <w:shd w:val="clear" w:color="auto" w:fill="FFFFFF"/>
+          <w:lang w:eastAsia="en-US"/>
+        </w:rPr>
+        <w:t>u</w:t>
+      </w:r>
+      <w:r>
+        <w:rPr>
+          <w:rFonts w:eastAsia="Times New Roman" w:cs="Times New Roman"/>
+          <w:sz w:val="18"/>
+          <w:szCs w:val="18"/>
+          <w:shd w:val="clear" w:color="auto" w:fill="FFFFFF"/>
+          <w:lang w:eastAsia="en-US"/>
+        </w:rPr>
+        <w:t xml:space="preserve">sing </w:t>
+      </w:r>
+      <w:r>
+        <w:rPr>
+          <w:rFonts w:eastAsia="Times New Roman" w:cs="Times New Roman"/>
+          <w:sz w:val="18"/>
+          <w:szCs w:val="18"/>
+          <w:shd w:val="clear" w:color="auto" w:fill="FFFFFF"/>
+          <w:lang w:eastAsia="en-US"/>
+        </w:rPr>
+        <w:t>d</w:t>
+      </w:r>
+      <w:r>
+        <w:rPr>
+          <w:rFonts w:eastAsia="Times New Roman" w:cs="Times New Roman"/>
+          <w:sz w:val="18"/>
+          <w:szCs w:val="18"/>
+          <w:shd w:val="clear" w:color="auto" w:fill="FFFFFF"/>
+          <w:lang w:eastAsia="en-US"/>
+        </w:rPr>
+        <w:t xml:space="preserve">ata </w:t>
+      </w:r>
+      <w:r>
+        <w:rPr>
+          <w:rFonts w:eastAsia="Times New Roman" w:cs="Times New Roman"/>
+          <w:sz w:val="18"/>
+          <w:szCs w:val="18"/>
+          <w:shd w:val="clear" w:color="auto" w:fill="FFFFFF"/>
+          <w:lang w:eastAsia="en-US"/>
+        </w:rPr>
+        <w:t>m</w:t>
+      </w:r>
+      <w:r>
+        <w:rPr>
+          <w:rFonts w:eastAsia="Times New Roman" w:cs="Times New Roman"/>
+          <w:sz w:val="18"/>
+          <w:szCs w:val="18"/>
+          <w:shd w:val="clear" w:color="auto" w:fill="FFFFFF"/>
+          <w:lang w:eastAsia="en-US"/>
+        </w:rPr>
+        <w:t xml:space="preserve">ining </w:t>
+      </w:r>
+      <w:r>
+        <w:rPr>
+          <w:rFonts w:eastAsia="Times New Roman" w:cs="Times New Roman"/>
+          <w:sz w:val="18"/>
+          <w:szCs w:val="18"/>
+          <w:shd w:val="clear" w:color="auto" w:fill="FFFFFF"/>
+          <w:lang w:eastAsia="en-US"/>
+        </w:rPr>
+        <w:t>t</w:t>
+      </w:r>
+      <w:bookmarkStart w:id="0" w:name="_GoBack"/>
+      <w:bookmarkEnd w:id="0"/>
+      <w:r>
+        <w:rPr>
+          <w:rFonts w:eastAsia="Times New Roman" w:cs="Times New Roman"/>
+          <w:sz w:val="18"/>
+          <w:szCs w:val="18"/>
+          <w:shd w:val="clear" w:color="auto" w:fill="FFFFFF"/>
+          <w:lang w:eastAsia="en-US"/>
+        </w:rPr>
+        <w:t>echniques. </w:t>
       </w:r>
       <w:r>
         <w:rPr>
@@ -3146,8 +3490,6 @@
         </w:rPr>
         <w:t xml:space="preserve"> </w:t>
       </w:r>
-      <w:bookmarkStart w:id="0" w:name="_GoBack"/>
-      <w:bookmarkEnd w:id="0"/>
     </w:p>
   </w:footnote>
   <w:footnote w:id="11">

</xml_diff>

<commit_message>
Finished Final Project Proposal
</commit_message>
<xml_diff>
--- a/projectfinal_heart/Group5_Proposal.docx
+++ b/projectfinal_heart/Group5_Proposal.docx
@@ -1384,8 +1384,6 @@
               </w:rPr>
               <w:endnoteReference w:id="8"/>
             </w:r>
-            <w:bookmarkStart w:id="0" w:name="_GoBack"/>
-            <w:bookmarkEnd w:id="0"/>
           </w:p>
         </w:tc>
         <w:tc>
@@ -2046,188 +2044,74 @@
       </w:r>
     </w:p>
     <w:p>
-      <w:pPr>
-        <w:rPr>
-          <w:color w:val="FF0000"/>
-        </w:rPr>
-      </w:pPr>
-      <w:r>
-        <w:rPr>
-          <w:color w:val="FF0000"/>
-        </w:rPr>
-        <w:t>[brief: Then there needs to be a discussion on what the student's hypothesis is and how the student's specific solution will improve or solve the problem.</w:t>
+      <w:r>
+        <w:t xml:space="preserve">A multitude of approaches and methodologies have been </w:t>
+      </w:r>
+      <w:r>
+        <w:t>under</w:t>
+      </w:r>
+      <w:r>
+        <w:t xml:space="preserve">taken </w:t>
+      </w:r>
+      <w:r>
+        <w:t>in an</w:t>
+      </w:r>
+      <w:r>
+        <w:t xml:space="preserve"> </w:t>
+      </w:r>
+      <w:r>
+        <w:t xml:space="preserve">attempt to </w:t>
+      </w:r>
+      <w:r>
+        <w:t xml:space="preserve">predict the presence of heart disease </w:t>
+      </w:r>
+      <w:r>
+        <w:t>using the 14 variables most commonly selected from</w:t>
+      </w:r>
+      <w:r>
+        <w:t xml:space="preserve"> the Cleveland dataset.  Sabay et al</w:t>
+      </w:r>
+      <w:r>
+        <w:t>.</w:t>
+      </w:r>
+      <w:r>
+        <w:t xml:space="preserve"> saw </w:t>
+      </w:r>
+      <w:r>
+        <w:t xml:space="preserve">the </w:t>
+      </w:r>
+      <w:r>
+        <w:t>strongest results with a logistic model used on surrogate datasets; Shouman et al. with a combination of KNN + Decision Trees; and Assari et al. with SVM, Naïve Bayes, and cross-validation.</w:t>
       </w:r>
     </w:p>
     <w:p>
-      <w:pPr>
-        <w:rPr>
-          <w:color w:val="FF0000"/>
-        </w:rPr>
-      </w:pPr>
-      <w:r>
-        <w:rPr>
-          <w:color w:val="FF0000"/>
-        </w:rPr>
-        <w:t>[for discussion / alignment with group]</w:t>
+      <w:r>
+        <w:t xml:space="preserve">For this project, we intend to combine elements of these different approaches in ways not encountered in our literature review.  We will evaluate the performance of </w:t>
+      </w:r>
+      <w:r>
+        <w:t>interpretable</w:t>
+      </w:r>
+      <w:r>
+        <w:t xml:space="preserve"> models – logistic classification and decision tree, and perhaps others – using bootstrapped datasets and cross-validation to explore the implications for classification accuracy.  While some of these techniques will be new to the group, we think the exercise will serve as valuable </w:t>
+      </w:r>
+      <w:r>
+        <w:t xml:space="preserve">learning experience and </w:t>
+      </w:r>
+      <w:r>
+        <w:t>exposure to data mining techniques.</w:t>
       </w:r>
     </w:p>
     <w:p>
-      <w:pPr>
-        <w:rPr>
-          <w:color w:val="FF0000"/>
-        </w:rPr>
-      </w:pPr>
-      <w:r>
-        <w:rPr>
-          <w:color w:val="FF0000"/>
-        </w:rPr>
-        <w:t xml:space="preserve">Sabay sees strongest results with a logistic model on a bootstrapped n=50k dataset, while Shouman combine KNN + Trees, and Assari gets better performance from SVM and Naïve Bayers.  </w:t>
+      <w:r>
+        <w:br w:type="page"/>
       </w:r>
     </w:p>
     <w:p>
-      <w:pPr>
-        <w:rPr>
-          <w:color w:val="FF0000"/>
-        </w:rPr>
-      </w:pPr>
-      <w:r>
-        <w:rPr>
-          <w:color w:val="FF0000"/>
-        </w:rPr>
-        <w:t xml:space="preserve">While neural networks have produced accuracy in the high 90s, interpretable results seem to top out in the high 80s.  I don’t think it’s wise to attempt to some high-faluting neural network stuff that we don’t comprehend, so we’ll likely to have settle for not beating previous results in the 80s.  </w:t>
-      </w:r>
+      <w:bookmarkStart w:id="0" w:name="_GoBack"/>
+      <w:bookmarkEnd w:id="0"/>
     </w:p>
-    <w:p>
-      <w:pPr>
-        <w:rPr>
-          <w:color w:val="FF0000"/>
-        </w:rPr>
-      </w:pPr>
-      <w:r>
-        <w:rPr>
-          <w:color w:val="FF0000"/>
-        </w:rPr>
-        <w:t>However, we could attempt to synthesize the approaches of preceding (or other) research.  Potential avenues of investigation include</w:t>
-      </w:r>
-    </w:p>
-    <w:p>
-      <w:pPr>
-        <w:pStyle w:val="ListParagraph"/>
-        <w:numPr>
-          <w:ilvl w:val="0"/>
-          <w:numId w:val="14"/>
-        </w:numPr>
-        <w:rPr>
-          <w:color w:val="FF0000"/>
-          <w:u w:val="single"/>
-        </w:rPr>
-      </w:pPr>
-      <w:r>
-        <w:rPr>
-          <w:color w:val="FF0000"/>
-          <w:u w:val="single"/>
-        </w:rPr>
-        <w:t xml:space="preserve">Applying a bootstrap approach (Synthpop) to non-invasive features (sex, age, </w:t>
-      </w:r>
-      <w:proofErr w:type="spellStart"/>
-      <w:r>
-        <w:rPr>
-          <w:color w:val="FF0000"/>
-          <w:u w:val="single"/>
-        </w:rPr>
-        <w:t>rbp</w:t>
-      </w:r>
-      <w:proofErr w:type="spellEnd"/>
-      <w:r>
-        <w:rPr>
-          <w:color w:val="FF0000"/>
-          <w:u w:val="single"/>
-        </w:rPr>
-        <w:t>)</w:t>
-      </w:r>
-    </w:p>
-    <w:p>
-      <w:pPr>
-        <w:pStyle w:val="ListParagraph"/>
-        <w:numPr>
-          <w:ilvl w:val="0"/>
-          <w:numId w:val="14"/>
-        </w:numPr>
-        <w:rPr>
-          <w:color w:val="FF0000"/>
-        </w:rPr>
-      </w:pPr>
-      <w:r>
-        <w:rPr>
-          <w:color w:val="FF0000"/>
-          <w:u w:val="single"/>
-        </w:rPr>
-        <w:t>Predicting based on a non-interpretable through PCA or factor analysis</w:t>
-      </w:r>
-      <w:r>
-        <w:rPr>
-          <w:color w:val="FF0000"/>
-        </w:rPr>
-        <w:t xml:space="preserve"> (</w:t>
-      </w:r>
-      <w:hyperlink r:id="rId8" w:history="1">
-        <w:r>
-          <w:rPr>
-            <w:rStyle w:val="Hyperlink"/>
-          </w:rPr>
-          <w:t>https://www.karger.com/Article/Pdf/210449</w:t>
-        </w:r>
-      </w:hyperlink>
-      <w:r>
-        <w:t>)</w:t>
-      </w:r>
-    </w:p>
-    <w:p>
-      <w:pPr>
-        <w:pStyle w:val="ListParagraph"/>
-        <w:numPr>
-          <w:ilvl w:val="0"/>
-          <w:numId w:val="14"/>
-        </w:numPr>
-        <w:rPr>
-          <w:color w:val="FF0000"/>
-        </w:rPr>
-      </w:pPr>
-      <w:r>
-        <w:rPr>
-          <w:color w:val="FF0000"/>
-        </w:rPr>
-        <w:t>Inspiration from Kaggle (</w:t>
-      </w:r>
-      <w:hyperlink r:id="rId9" w:history="1">
-        <w:r>
-          <w:rPr>
-            <w:rStyle w:val="Hyperlink"/>
-          </w:rPr>
-          <w:t>https://www.kaggle.com/cdabakoglu/heart-disease-classifications-machine-learning</w:t>
-        </w:r>
-      </w:hyperlink>
-      <w:r>
-        <w:t xml:space="preserve"> </w:t>
-      </w:r>
-      <w:r>
-        <w:rPr>
-          <w:color w:val="FF0000"/>
-        </w:rPr>
-        <w:t xml:space="preserve">or </w:t>
-      </w:r>
-      <w:hyperlink r:id="rId10" w:history="1">
-        <w:r>
-          <w:rPr>
-            <w:rStyle w:val="Hyperlink"/>
-          </w:rPr>
-          <w:t>https://www.kaggle.com/ahmadjaved097/classifying-heart-disease-patients</w:t>
-        </w:r>
-      </w:hyperlink>
-    </w:p>
-    <w:p/>
     <w:sectPr>
-      <w:footerReference w:type="default" r:id="rId11"/>
+      <w:footerReference w:type="default" r:id="rId8"/>
       <w:endnotePr>
         <w:numFmt w:val="decimal"/>
       </w:endnotePr>
@@ -7436,7 +7320,7 @@
 </file>
 
 <file path=customXml/itemProps1.xml><?xml version="1.0" encoding="utf-8"?>
-<ds:datastoreItem xmlns:ds="http://schemas.openxmlformats.org/officeDocument/2006/customXml" ds:itemID="{18D42CA8-D814-5D42-973A-A0706107C725}">
+<ds:datastoreItem xmlns:ds="http://schemas.openxmlformats.org/officeDocument/2006/customXml" ds:itemID="{3229261F-3613-F149-86AB-CFB9E8BD261F}">
   <ds:schemaRefs>
     <ds:schemaRef ds:uri="http://schemas.openxmlformats.org/officeDocument/2006/bibliography"/>
   </ds:schemaRefs>

</xml_diff>